<commit_message>
Reformats tables according to APA format
</commit_message>
<xml_diff>
--- a/www/Template.docx
+++ b/www/Template.docx
@@ -3,8 +3,14 @@
 <w:document xmlns:wpc="http://schemas.microsoft.com/office/word/2010/wordprocessingCanvas" xmlns:mc="http://schemas.openxmlformats.org/markup-compatibility/2006" xmlns:o="urn:schemas-microsoft-com:office:office" xmlns:r="http://schemas.openxmlformats.org/officeDocument/2006/relationships" xmlns:m="http://schemas.openxmlformats.org/officeDocument/2006/math" xmlns:v="urn:schemas-microsoft-com:vml" xmlns:wp14="http://schemas.microsoft.com/office/word/2010/wordprocessingDrawing" xmlns:wp="http://schemas.openxmlformats.org/drawingml/2006/wordprocessingDrawing" xmlns:w10="urn:schemas-microsoft-com:office:word" xmlns:w="http://schemas.openxmlformats.org/wordprocessingml/2006/main" xmlns:w14="http://schemas.microsoft.com/office/word/2010/wordml" xmlns:w15="http://schemas.microsoft.com/office/word/2012/wordml" xmlns:wpg="http://schemas.microsoft.com/office/word/2010/wordprocessingGroup" xmlns:wpi="http://schemas.microsoft.com/office/word/2010/wordprocessingInk" xmlns:wne="http://schemas.microsoft.com/office/word/2006/wordml" xmlns:wps="http://schemas.microsoft.com/office/word/2010/wordprocessingShape" mc:Ignorable="w14 w15 wp14">
   <w:body>
     <w:p>
-      <w:bookmarkStart w:id="0" w:name="_GoBack"/>
+      <w:bookmarkStart w:id="0" w:name="references"/>
+      <w:bookmarkStart w:id="1" w:name="refs"/>
+      <w:bookmarkStart w:id="2" w:name="ref-zhang_theoretical_1999"/>
+      <w:bookmarkStart w:id="3" w:name="_GoBack"/>
       <w:bookmarkEnd w:id="0"/>
+      <w:bookmarkEnd w:id="1"/>
+      <w:bookmarkEnd w:id="2"/>
+      <w:bookmarkEnd w:id="3"/>
     </w:p>
     <w:sectPr>
       <w:type w:val="continuous"/>
@@ -14,44 +20,6 @@
     </w:sectPr>
   </w:body>
 </w:document>
-</file>
-
-<file path=word/endnotes.xml><?xml version="1.0" encoding="utf-8"?>
-<w:endnotes xmlns:wpc="http://schemas.microsoft.com/office/word/2010/wordprocessingCanvas" xmlns:mc="http://schemas.openxmlformats.org/markup-compatibility/2006" xmlns:o="urn:schemas-microsoft-com:office:office" xmlns:r="http://schemas.openxmlformats.org/officeDocument/2006/relationships" xmlns:m="http://schemas.openxmlformats.org/officeDocument/2006/math" xmlns:v="urn:schemas-microsoft-com:vml" xmlns:wp14="http://schemas.microsoft.com/office/word/2010/wordprocessingDrawing" xmlns:wp="http://schemas.openxmlformats.org/drawingml/2006/wordprocessingDrawing" xmlns:w10="urn:schemas-microsoft-com:office:word" xmlns:w="http://schemas.openxmlformats.org/wordprocessingml/2006/main" xmlns:w14="http://schemas.microsoft.com/office/word/2010/wordml" xmlns:w15="http://schemas.microsoft.com/office/word/2012/wordml" xmlns:wpg="http://schemas.microsoft.com/office/word/2010/wordprocessingGroup" xmlns:wpi="http://schemas.microsoft.com/office/word/2010/wordprocessingInk" xmlns:wne="http://schemas.microsoft.com/office/word/2006/wordml" xmlns:wps="http://schemas.microsoft.com/office/word/2010/wordprocessingShape" mc:Ignorable="w14 w15 wp14">
-  <w:endnote w:type="separator" w:id="-1">
-    <w:p>
-      <w:r>
-        <w:separator/>
-      </w:r>
-    </w:p>
-  </w:endnote>
-  <w:endnote w:type="continuationSeparator" w:id="0">
-    <w:p>
-      <w:r>
-        <w:continuationSeparator/>
-      </w:r>
-    </w:p>
-  </w:endnote>
-</w:endnotes>
-</file>
-
-<file path=word/footnotes.xml><?xml version="1.0" encoding="utf-8"?>
-<w:footnotes xmlns:wpc="http://schemas.microsoft.com/office/word/2010/wordprocessingCanvas" xmlns:mc="http://schemas.openxmlformats.org/markup-compatibility/2006" xmlns:o="urn:schemas-microsoft-com:office:office" xmlns:r="http://schemas.openxmlformats.org/officeDocument/2006/relationships" xmlns:m="http://schemas.openxmlformats.org/officeDocument/2006/math" xmlns:v="urn:schemas-microsoft-com:vml" xmlns:wp14="http://schemas.microsoft.com/office/word/2010/wordprocessingDrawing" xmlns:wp="http://schemas.openxmlformats.org/drawingml/2006/wordprocessingDrawing" xmlns:w10="urn:schemas-microsoft-com:office:word" xmlns:w="http://schemas.openxmlformats.org/wordprocessingml/2006/main" xmlns:w14="http://schemas.microsoft.com/office/word/2010/wordml" xmlns:w15="http://schemas.microsoft.com/office/word/2012/wordml" xmlns:wpg="http://schemas.microsoft.com/office/word/2010/wordprocessingGroup" xmlns:wpi="http://schemas.microsoft.com/office/word/2010/wordprocessingInk" xmlns:wne="http://schemas.microsoft.com/office/word/2006/wordml" xmlns:wps="http://schemas.microsoft.com/office/word/2010/wordprocessingShape" mc:Ignorable="w14 w15 wp14">
-  <w:footnote w:type="separator" w:id="-1">
-    <w:p>
-      <w:r>
-        <w:separator/>
-      </w:r>
-    </w:p>
-  </w:footnote>
-  <w:footnote w:type="continuationSeparator" w:id="0">
-    <w:p>
-      <w:r>
-        <w:continuationSeparator/>
-      </w:r>
-    </w:p>
-  </w:footnote>
-</w:footnotes>
 </file>
 
 <file path=word/numbering.xml><?xml version="1.0" encoding="utf-8"?>
@@ -869,6 +837,69 @@
     </w:lvlOverride>
   </w:num>
   <w:num w:numId="13">
+    <w:abstractNumId w:val="2"/>
+    <w:lvlOverride w:ilvl="0">
+      <w:startOverride w:val="1"/>
+    </w:lvlOverride>
+    <w:lvlOverride w:ilvl="1">
+      <w:startOverride w:val="1"/>
+    </w:lvlOverride>
+    <w:lvlOverride w:ilvl="2">
+      <w:startOverride w:val="1"/>
+    </w:lvlOverride>
+    <w:lvlOverride w:ilvl="3">
+      <w:startOverride w:val="1"/>
+    </w:lvlOverride>
+    <w:lvlOverride w:ilvl="4">
+      <w:startOverride w:val="1"/>
+    </w:lvlOverride>
+    <w:lvlOverride w:ilvl="5">
+      <w:startOverride w:val="1"/>
+    </w:lvlOverride>
+    <w:lvlOverride w:ilvl="6">
+      <w:startOverride w:val="1"/>
+    </w:lvlOverride>
+    <w:lvlOverride w:ilvl="7">
+      <w:startOverride w:val="1"/>
+    </w:lvlOverride>
+    <w:lvlOverride w:ilvl="8">
+      <w:startOverride w:val="1"/>
+    </w:lvlOverride>
+  </w:num>
+  <w:num w:numId="14">
+    <w:abstractNumId w:val="1"/>
+  </w:num>
+  <w:num w:numId="15">
+    <w:abstractNumId w:val="2"/>
+    <w:lvlOverride w:ilvl="0">
+      <w:startOverride w:val="1"/>
+    </w:lvlOverride>
+    <w:lvlOverride w:ilvl="1">
+      <w:startOverride w:val="1"/>
+    </w:lvlOverride>
+    <w:lvlOverride w:ilvl="2">
+      <w:startOverride w:val="1"/>
+    </w:lvlOverride>
+    <w:lvlOverride w:ilvl="3">
+      <w:startOverride w:val="1"/>
+    </w:lvlOverride>
+    <w:lvlOverride w:ilvl="4">
+      <w:startOverride w:val="1"/>
+    </w:lvlOverride>
+    <w:lvlOverride w:ilvl="5">
+      <w:startOverride w:val="1"/>
+    </w:lvlOverride>
+    <w:lvlOverride w:ilvl="6">
+      <w:startOverride w:val="1"/>
+    </w:lvlOverride>
+    <w:lvlOverride w:ilvl="7">
+      <w:startOverride w:val="1"/>
+    </w:lvlOverride>
+    <w:lvlOverride w:ilvl="8">
+      <w:startOverride w:val="1"/>
+    </w:lvlOverride>
+  </w:num>
+  <w:num w:numId="16">
     <w:abstractNumId w:val="2"/>
     <w:lvlOverride w:ilvl="0">
       <w:startOverride w:val="1"/>
@@ -1155,6 +1186,7 @@
     <w:lsdException w:name="Colorful Grid Accent 6"/>
     <w:lsdException w:name="Bibliography" w:semiHidden="1" w:unhideWhenUsed="1"/>
     <w:lsdException w:name="TOC Heading" w:semiHidden="1" w:unhideWhenUsed="1"/>
+    <w:lsdException w:name="Grid Table Light" w:uiPriority="99"/>
     <w:lsdException w:name="Grid Table 4" w:uiPriority="49"/>
     <w:lsdException w:name="Grid Table 5 Dark" w:uiPriority="50"/>
     <w:lsdException w:name="Grid Table 6 Colorful" w:uiPriority="51"/>
@@ -2303,31 +2335,96 @@
       <w:shd w:val="clear" w:color="auto" w:fill="F8F8F8"/>
     </w:rPr>
   </w:style>
+  <w:style w:type="table" w:styleId="Tablaconcuadrcula">
+    <w:name w:val="Table Grid"/>
+    <w:basedOn w:val="Tablanormal"/>
+    <w:rsid w:val="00AB3834"/>
+    <w:pPr>
+      <w:spacing w:after="0"/>
+    </w:pPr>
+    <w:tblPr>
+      <w:tblBorders>
+        <w:top w:val="single" w:sz="4" w:space="0" w:color="auto"/>
+        <w:left w:val="single" w:sz="4" w:space="0" w:color="auto"/>
+        <w:bottom w:val="single" w:sz="4" w:space="0" w:color="auto"/>
+        <w:right w:val="single" w:sz="4" w:space="0" w:color="auto"/>
+        <w:insideH w:val="single" w:sz="4" w:space="0" w:color="auto"/>
+        <w:insideV w:val="single" w:sz="4" w:space="0" w:color="auto"/>
+      </w:tblBorders>
+    </w:tblPr>
+  </w:style>
+  <w:style w:type="character" w:customStyle="1" w:styleId="hidden">
+    <w:name w:val="hidden"/>
+  </w:style>
+  <w:style w:type="character" w:styleId="Hipervnculovisitado">
+    <w:name w:val="FollowedHyperlink"/>
+    <w:basedOn w:val="Fuentedeprrafopredeter"/>
+    <w:semiHidden/>
+    <w:unhideWhenUsed/>
+    <w:rsid w:val="00130077"/>
+    <w:rPr>
+      <w:color w:val="800080" w:themeColor="followedHyperlink"/>
+      <w:u w:val="single"/>
+    </w:rPr>
+  </w:style>
+  <w:style w:type="paragraph" w:customStyle="1" w:styleId="oculto">
+    <w:name w:val="oculto"/>
+    <w:basedOn w:val="Textoindependiente"/>
+    <w:link w:val="ocultoCar"/>
+    <w:qFormat/>
+    <w:rsid w:val="00130077"/>
+    <w:rPr>
+      <w:vanish/>
+    </w:rPr>
+  </w:style>
+  <w:style w:type="character" w:customStyle="1" w:styleId="ocultoCar">
+    <w:name w:val="oculto Car"/>
+    <w:basedOn w:val="TextoindependienteCar"/>
+    <w:link w:val="oculto"/>
+    <w:rsid w:val="00130077"/>
+    <w:rPr>
+      <w:vanish/>
+    </w:rPr>
+  </w:style>
+  <w:style w:type="table" w:styleId="Cuadrculadetablaclara">
+    <w:name w:val="Grid Table Light"/>
+    <w:aliases w:val="Default"/>
+    <w:basedOn w:val="Tablanormal"/>
+    <w:uiPriority w:val="99"/>
+    <w:rsid w:val="007D6FA2"/>
+    <w:pPr>
+      <w:spacing w:after="0"/>
+      <w:contextualSpacing/>
+    </w:pPr>
+    <w:rPr>
+      <w:rFonts w:ascii="Times New Roman" w:hAnsi="Times New Roman"/>
+      <w:sz w:val="22"/>
+    </w:rPr>
+    <w:tblPr/>
+  </w:style>
   <w:style w:type="table" w:customStyle="1" w:styleId="APALikestyle">
     <w:name w:val="APA_Like_style"/>
     <w:basedOn w:val="Tablanormal"/>
     <w:uiPriority w:val="99"/>
-    <w:rsid w:val="00AB3834"/>
+    <w:rsid w:val="007D6FA2"/>
     <w:pPr>
       <w:spacing w:after="0"/>
-      <w:jc w:val="center"/>
-    </w:pPr>
-    <w:rPr>
-      <w:sz w:val="22"/>
-    </w:rPr>
-    <w:tblPr>
-      <w:tblBorders>
-        <w:top w:val="single" w:sz="4" w:space="0" w:color="auto"/>
-        <w:bottom w:val="single" w:sz="4" w:space="0" w:color="auto"/>
-      </w:tblBorders>
-    </w:tblPr>
-    <w:trPr>
-      <w:cantSplit/>
-    </w:trPr>
+    </w:pPr>
+    <w:rPr>
+      <w:rFonts w:ascii="Times New Roman" w:hAnsi="Times New Roman"/>
+    </w:rPr>
+    <w:tblPr/>
     <w:tblStylePr w:type="firstRow">
+      <w:pPr>
+        <w:wordWrap/>
+        <w:spacing w:beforeLines="0" w:before="0" w:beforeAutospacing="0" w:afterLines="0" w:after="0" w:afterAutospacing="0" w:line="240" w:lineRule="auto"/>
+        <w:ind w:leftChars="0" w:left="0" w:rightChars="0" w:right="0" w:firstLineChars="0" w:firstLine="0"/>
+        <w:jc w:val="center"/>
+      </w:pPr>
       <w:rPr>
-        <w:rFonts w:asciiTheme="minorHAnsi" w:hAnsiTheme="minorHAnsi"/>
-        <w:sz w:val="22"/>
+        <w:rFonts w:ascii="Times New Roman" w:hAnsi="Times New Roman"/>
+        <w:b/>
+        <w:sz w:val="24"/>
       </w:rPr>
       <w:tblPr/>
       <w:tcPr>
@@ -2343,65 +2440,6 @@
         </w:tcBorders>
       </w:tcPr>
     </w:tblStylePr>
-    <w:tblStylePr w:type="lastRow">
-      <w:tblPr/>
-      <w:tcPr>
-        <w:tcBorders>
-          <w:bottom w:val="nil"/>
-        </w:tcBorders>
-      </w:tcPr>
-    </w:tblStylePr>
-  </w:style>
-  <w:style w:type="table" w:styleId="Tablaconcuadrcula">
-    <w:name w:val="Table Grid"/>
-    <w:basedOn w:val="Tablanormal"/>
-    <w:rsid w:val="00AB3834"/>
-    <w:pPr>
-      <w:spacing w:after="0"/>
-    </w:pPr>
-    <w:tblPr>
-      <w:tblBorders>
-        <w:top w:val="single" w:sz="4" w:space="0" w:color="auto"/>
-        <w:left w:val="single" w:sz="4" w:space="0" w:color="auto"/>
-        <w:bottom w:val="single" w:sz="4" w:space="0" w:color="auto"/>
-        <w:right w:val="single" w:sz="4" w:space="0" w:color="auto"/>
-        <w:insideH w:val="single" w:sz="4" w:space="0" w:color="auto"/>
-        <w:insideV w:val="single" w:sz="4" w:space="0" w:color="auto"/>
-      </w:tblBorders>
-    </w:tblPr>
-  </w:style>
-  <w:style w:type="character" w:customStyle="1" w:styleId="hidden">
-    <w:name w:val="hidden"/>
-  </w:style>
-  <w:style w:type="character" w:styleId="Hipervnculovisitado">
-    <w:name w:val="FollowedHyperlink"/>
-    <w:basedOn w:val="Fuentedeprrafopredeter"/>
-    <w:semiHidden/>
-    <w:unhideWhenUsed/>
-    <w:rsid w:val="00130077"/>
-    <w:rPr>
-      <w:color w:val="800080" w:themeColor="followedHyperlink"/>
-      <w:u w:val="single"/>
-    </w:rPr>
-  </w:style>
-  <w:style w:type="paragraph" w:customStyle="1" w:styleId="oculto">
-    <w:name w:val="oculto"/>
-    <w:basedOn w:val="Textoindependiente"/>
-    <w:link w:val="ocultoCar"/>
-    <w:qFormat/>
-    <w:rsid w:val="00130077"/>
-    <w:rPr>
-      <w:vanish/>
-    </w:rPr>
-  </w:style>
-  <w:style w:type="character" w:customStyle="1" w:styleId="ocultoCar">
-    <w:name w:val="oculto Car"/>
-    <w:basedOn w:val="TextoindependienteCar"/>
-    <w:link w:val="oculto"/>
-    <w:rsid w:val="00130077"/>
-    <w:rPr>
-      <w:vanish/>
-    </w:rPr>
   </w:style>
 </w:styles>
 </file>

</xml_diff>

<commit_message>
Updates template to make all page margins APA-norm complinat (i.e. 1-inch wide)
</commit_message>
<xml_diff>
--- a/www/Template.docx
+++ b/www/Template.docx
@@ -15,7 +15,7 @@
     <w:sectPr>
       <w:type w:val="continuous"/>
       <w:pgSz w:w="11952" w:h="16848"/>
-      <w:pgMar w:top="1800" w:right="720" w:bottom="1800" w:left="720" w:header="720" w:footer="720" w:gutter="720"/>
+      <w:pgMar w:top="1440" w:right="1440" w:bottom="1440" w:left="1440" w:header="720" w:footer="720" w:gutter="0"/>
       <w:cols w:space="720"/>
     </w:sectPr>
   </w:body>
@@ -900,6 +900,99 @@
     </w:lvlOverride>
   </w:num>
   <w:num w:numId="16">
+    <w:abstractNumId w:val="2"/>
+    <w:lvlOverride w:ilvl="0">
+      <w:startOverride w:val="1"/>
+    </w:lvlOverride>
+    <w:lvlOverride w:ilvl="1">
+      <w:startOverride w:val="1"/>
+    </w:lvlOverride>
+    <w:lvlOverride w:ilvl="2">
+      <w:startOverride w:val="1"/>
+    </w:lvlOverride>
+    <w:lvlOverride w:ilvl="3">
+      <w:startOverride w:val="1"/>
+    </w:lvlOverride>
+    <w:lvlOverride w:ilvl="4">
+      <w:startOverride w:val="1"/>
+    </w:lvlOverride>
+    <w:lvlOverride w:ilvl="5">
+      <w:startOverride w:val="1"/>
+    </w:lvlOverride>
+    <w:lvlOverride w:ilvl="6">
+      <w:startOverride w:val="1"/>
+    </w:lvlOverride>
+    <w:lvlOverride w:ilvl="7">
+      <w:startOverride w:val="1"/>
+    </w:lvlOverride>
+    <w:lvlOverride w:ilvl="8">
+      <w:startOverride w:val="1"/>
+    </w:lvlOverride>
+  </w:num>
+  <w:num w:numId="17">
+    <w:abstractNumId w:val="1"/>
+  </w:num>
+  <w:num w:numId="18">
+    <w:abstractNumId w:val="2"/>
+    <w:lvlOverride w:ilvl="0">
+      <w:startOverride w:val="1"/>
+    </w:lvlOverride>
+    <w:lvlOverride w:ilvl="1">
+      <w:startOverride w:val="1"/>
+    </w:lvlOverride>
+    <w:lvlOverride w:ilvl="2">
+      <w:startOverride w:val="1"/>
+    </w:lvlOverride>
+    <w:lvlOverride w:ilvl="3">
+      <w:startOverride w:val="1"/>
+    </w:lvlOverride>
+    <w:lvlOverride w:ilvl="4">
+      <w:startOverride w:val="1"/>
+    </w:lvlOverride>
+    <w:lvlOverride w:ilvl="5">
+      <w:startOverride w:val="1"/>
+    </w:lvlOverride>
+    <w:lvlOverride w:ilvl="6">
+      <w:startOverride w:val="1"/>
+    </w:lvlOverride>
+    <w:lvlOverride w:ilvl="7">
+      <w:startOverride w:val="1"/>
+    </w:lvlOverride>
+    <w:lvlOverride w:ilvl="8">
+      <w:startOverride w:val="1"/>
+    </w:lvlOverride>
+  </w:num>
+  <w:num w:numId="19">
+    <w:abstractNumId w:val="2"/>
+    <w:lvlOverride w:ilvl="0">
+      <w:startOverride w:val="1"/>
+    </w:lvlOverride>
+    <w:lvlOverride w:ilvl="1">
+      <w:startOverride w:val="1"/>
+    </w:lvlOverride>
+    <w:lvlOverride w:ilvl="2">
+      <w:startOverride w:val="1"/>
+    </w:lvlOverride>
+    <w:lvlOverride w:ilvl="3">
+      <w:startOverride w:val="1"/>
+    </w:lvlOverride>
+    <w:lvlOverride w:ilvl="4">
+      <w:startOverride w:val="1"/>
+    </w:lvlOverride>
+    <w:lvlOverride w:ilvl="5">
+      <w:startOverride w:val="1"/>
+    </w:lvlOverride>
+    <w:lvlOverride w:ilvl="6">
+      <w:startOverride w:val="1"/>
+    </w:lvlOverride>
+    <w:lvlOverride w:ilvl="7">
+      <w:startOverride w:val="1"/>
+    </w:lvlOverride>
+    <w:lvlOverride w:ilvl="8">
+      <w:startOverride w:val="1"/>
+    </w:lvlOverride>
+  </w:num>
+  <w:num w:numId="20">
     <w:abstractNumId w:val="2"/>
     <w:lvlOverride w:ilvl="0">
       <w:startOverride w:val="1"/>

</xml_diff>

<commit_message>
Updates basic text style to double spacing
</commit_message>
<xml_diff>
--- a/www/Template.docx
+++ b/www/Template.docx
@@ -1168,6 +1168,99 @@
     </w:lvlOverride>
   </w:num>
   <w:num w:numId="24" w16cid:durableId="1184779406">
+    <w:abstractNumId w:val="2"/>
+    <w:lvlOverride w:ilvl="0">
+      <w:startOverride w:val="1"/>
+    </w:lvlOverride>
+    <w:lvlOverride w:ilvl="1">
+      <w:startOverride w:val="1"/>
+    </w:lvlOverride>
+    <w:lvlOverride w:ilvl="2">
+      <w:startOverride w:val="1"/>
+    </w:lvlOverride>
+    <w:lvlOverride w:ilvl="3">
+      <w:startOverride w:val="1"/>
+    </w:lvlOverride>
+    <w:lvlOverride w:ilvl="4">
+      <w:startOverride w:val="1"/>
+    </w:lvlOverride>
+    <w:lvlOverride w:ilvl="5">
+      <w:startOverride w:val="1"/>
+    </w:lvlOverride>
+    <w:lvlOverride w:ilvl="6">
+      <w:startOverride w:val="1"/>
+    </w:lvlOverride>
+    <w:lvlOverride w:ilvl="7">
+      <w:startOverride w:val="1"/>
+    </w:lvlOverride>
+    <w:lvlOverride w:ilvl="8">
+      <w:startOverride w:val="1"/>
+    </w:lvlOverride>
+  </w:num>
+  <w:num w:numId="25" w16cid:durableId="196508256">
+    <w:abstractNumId w:val="1"/>
+  </w:num>
+  <w:num w:numId="26" w16cid:durableId="1437365300">
+    <w:abstractNumId w:val="3"/>
+    <w:lvlOverride w:ilvl="0">
+      <w:startOverride w:val="1"/>
+    </w:lvlOverride>
+    <w:lvlOverride w:ilvl="1">
+      <w:startOverride w:val="1"/>
+    </w:lvlOverride>
+    <w:lvlOverride w:ilvl="2">
+      <w:startOverride w:val="1"/>
+    </w:lvlOverride>
+    <w:lvlOverride w:ilvl="3">
+      <w:startOverride w:val="1"/>
+    </w:lvlOverride>
+    <w:lvlOverride w:ilvl="4">
+      <w:startOverride w:val="1"/>
+    </w:lvlOverride>
+    <w:lvlOverride w:ilvl="5">
+      <w:startOverride w:val="1"/>
+    </w:lvlOverride>
+    <w:lvlOverride w:ilvl="6">
+      <w:startOverride w:val="1"/>
+    </w:lvlOverride>
+    <w:lvlOverride w:ilvl="7">
+      <w:startOverride w:val="1"/>
+    </w:lvlOverride>
+    <w:lvlOverride w:ilvl="8">
+      <w:startOverride w:val="1"/>
+    </w:lvlOverride>
+  </w:num>
+  <w:num w:numId="27" w16cid:durableId="740981074">
+    <w:abstractNumId w:val="2"/>
+    <w:lvlOverride w:ilvl="0">
+      <w:startOverride w:val="1"/>
+    </w:lvlOverride>
+    <w:lvlOverride w:ilvl="1">
+      <w:startOverride w:val="1"/>
+    </w:lvlOverride>
+    <w:lvlOverride w:ilvl="2">
+      <w:startOverride w:val="1"/>
+    </w:lvlOverride>
+    <w:lvlOverride w:ilvl="3">
+      <w:startOverride w:val="1"/>
+    </w:lvlOverride>
+    <w:lvlOverride w:ilvl="4">
+      <w:startOverride w:val="1"/>
+    </w:lvlOverride>
+    <w:lvlOverride w:ilvl="5">
+      <w:startOverride w:val="1"/>
+    </w:lvlOverride>
+    <w:lvlOverride w:ilvl="6">
+      <w:startOverride w:val="1"/>
+    </w:lvlOverride>
+    <w:lvlOverride w:ilvl="7">
+      <w:startOverride w:val="1"/>
+    </w:lvlOverride>
+    <w:lvlOverride w:ilvl="8">
+      <w:startOverride w:val="1"/>
+    </w:lvlOverride>
+  </w:num>
+  <w:num w:numId="28" w16cid:durableId="720404305">
     <w:abstractNumId w:val="2"/>
     <w:lvlOverride w:ilvl="0">
       <w:startOverride w:val="1"/>
@@ -1812,8 +1905,9 @@
     <w:basedOn w:val="Normal"/>
     <w:link w:val="TextoindependienteCar"/>
     <w:qFormat/>
-    <w:pPr>
-      <w:spacing w:before="180" w:after="180"/>
+    <w:rsid w:val="00B23719"/>
+    <w:pPr>
+      <w:spacing w:after="0" w:line="480" w:lineRule="auto"/>
     </w:pPr>
   </w:style>
   <w:style w:type="paragraph" w:customStyle="1" w:styleId="FirstParagraph">
@@ -2120,7 +2214,10 @@
     <w:name w:val="Texto independiente Car"/>
     <w:basedOn w:val="Fuentedeprrafopredeter"/>
     <w:link w:val="Textoindependiente"/>
-    <w:rsid w:val="009137D8"/>
+    <w:rsid w:val="00B23719"/>
+    <w:rPr>
+      <w:rFonts w:ascii="Times New Roman" w:hAnsi="Times New Roman" w:cs="Times New Roman"/>
+    </w:rPr>
   </w:style>
   <w:style w:type="paragraph" w:styleId="Prrafodelista">
     <w:name w:val="List Paragraph"/>
@@ -2645,6 +2742,7 @@
     <w:link w:val="oculto"/>
     <w:rsid w:val="00130077"/>
     <w:rPr>
+      <w:rFonts w:ascii="Times New Roman" w:hAnsi="Times New Roman" w:cs="Times New Roman"/>
       <w:vanish/>
     </w:rPr>
   </w:style>

</xml_diff>

<commit_message>
Update styles to APA 7 format
</commit_message>
<xml_diff>
--- a/www/Template.docx
+++ b/www/Template.docx
@@ -1261,6 +1261,657 @@
     </w:lvlOverride>
   </w:num>
   <w:num w:numId="28" w16cid:durableId="720404305">
+    <w:abstractNumId w:val="2"/>
+    <w:lvlOverride w:ilvl="0">
+      <w:startOverride w:val="1"/>
+    </w:lvlOverride>
+    <w:lvlOverride w:ilvl="1">
+      <w:startOverride w:val="1"/>
+    </w:lvlOverride>
+    <w:lvlOverride w:ilvl="2">
+      <w:startOverride w:val="1"/>
+    </w:lvlOverride>
+    <w:lvlOverride w:ilvl="3">
+      <w:startOverride w:val="1"/>
+    </w:lvlOverride>
+    <w:lvlOverride w:ilvl="4">
+      <w:startOverride w:val="1"/>
+    </w:lvlOverride>
+    <w:lvlOverride w:ilvl="5">
+      <w:startOverride w:val="1"/>
+    </w:lvlOverride>
+    <w:lvlOverride w:ilvl="6">
+      <w:startOverride w:val="1"/>
+    </w:lvlOverride>
+    <w:lvlOverride w:ilvl="7">
+      <w:startOverride w:val="1"/>
+    </w:lvlOverride>
+    <w:lvlOverride w:ilvl="8">
+      <w:startOverride w:val="1"/>
+    </w:lvlOverride>
+  </w:num>
+  <w:num w:numId="29" w16cid:durableId="456871934">
+    <w:abstractNumId w:val="1"/>
+  </w:num>
+  <w:num w:numId="30" w16cid:durableId="1704860893">
+    <w:abstractNumId w:val="3"/>
+    <w:lvlOverride w:ilvl="0">
+      <w:startOverride w:val="1"/>
+    </w:lvlOverride>
+    <w:lvlOverride w:ilvl="1">
+      <w:startOverride w:val="1"/>
+    </w:lvlOverride>
+    <w:lvlOverride w:ilvl="2">
+      <w:startOverride w:val="1"/>
+    </w:lvlOverride>
+    <w:lvlOverride w:ilvl="3">
+      <w:startOverride w:val="1"/>
+    </w:lvlOverride>
+    <w:lvlOverride w:ilvl="4">
+      <w:startOverride w:val="1"/>
+    </w:lvlOverride>
+    <w:lvlOverride w:ilvl="5">
+      <w:startOverride w:val="1"/>
+    </w:lvlOverride>
+    <w:lvlOverride w:ilvl="6">
+      <w:startOverride w:val="1"/>
+    </w:lvlOverride>
+    <w:lvlOverride w:ilvl="7">
+      <w:startOverride w:val="1"/>
+    </w:lvlOverride>
+    <w:lvlOverride w:ilvl="8">
+      <w:startOverride w:val="1"/>
+    </w:lvlOverride>
+  </w:num>
+  <w:num w:numId="31" w16cid:durableId="1908418634">
+    <w:abstractNumId w:val="2"/>
+    <w:lvlOverride w:ilvl="0">
+      <w:startOverride w:val="1"/>
+    </w:lvlOverride>
+    <w:lvlOverride w:ilvl="1">
+      <w:startOverride w:val="1"/>
+    </w:lvlOverride>
+    <w:lvlOverride w:ilvl="2">
+      <w:startOverride w:val="1"/>
+    </w:lvlOverride>
+    <w:lvlOverride w:ilvl="3">
+      <w:startOverride w:val="1"/>
+    </w:lvlOverride>
+    <w:lvlOverride w:ilvl="4">
+      <w:startOverride w:val="1"/>
+    </w:lvlOverride>
+    <w:lvlOverride w:ilvl="5">
+      <w:startOverride w:val="1"/>
+    </w:lvlOverride>
+    <w:lvlOverride w:ilvl="6">
+      <w:startOverride w:val="1"/>
+    </w:lvlOverride>
+    <w:lvlOverride w:ilvl="7">
+      <w:startOverride w:val="1"/>
+    </w:lvlOverride>
+    <w:lvlOverride w:ilvl="8">
+      <w:startOverride w:val="1"/>
+    </w:lvlOverride>
+  </w:num>
+  <w:num w:numId="32" w16cid:durableId="1540313809">
+    <w:abstractNumId w:val="2"/>
+    <w:lvlOverride w:ilvl="0">
+      <w:startOverride w:val="1"/>
+    </w:lvlOverride>
+    <w:lvlOverride w:ilvl="1">
+      <w:startOverride w:val="1"/>
+    </w:lvlOverride>
+    <w:lvlOverride w:ilvl="2">
+      <w:startOverride w:val="1"/>
+    </w:lvlOverride>
+    <w:lvlOverride w:ilvl="3">
+      <w:startOverride w:val="1"/>
+    </w:lvlOverride>
+    <w:lvlOverride w:ilvl="4">
+      <w:startOverride w:val="1"/>
+    </w:lvlOverride>
+    <w:lvlOverride w:ilvl="5">
+      <w:startOverride w:val="1"/>
+    </w:lvlOverride>
+    <w:lvlOverride w:ilvl="6">
+      <w:startOverride w:val="1"/>
+    </w:lvlOverride>
+    <w:lvlOverride w:ilvl="7">
+      <w:startOverride w:val="1"/>
+    </w:lvlOverride>
+    <w:lvlOverride w:ilvl="8">
+      <w:startOverride w:val="1"/>
+    </w:lvlOverride>
+  </w:num>
+  <w:num w:numId="33" w16cid:durableId="1573154487">
+    <w:abstractNumId w:val="1"/>
+  </w:num>
+  <w:num w:numId="34" w16cid:durableId="856772899">
+    <w:abstractNumId w:val="3"/>
+    <w:lvlOverride w:ilvl="0">
+      <w:startOverride w:val="1"/>
+    </w:lvlOverride>
+    <w:lvlOverride w:ilvl="1">
+      <w:startOverride w:val="1"/>
+    </w:lvlOverride>
+    <w:lvlOverride w:ilvl="2">
+      <w:startOverride w:val="1"/>
+    </w:lvlOverride>
+    <w:lvlOverride w:ilvl="3">
+      <w:startOverride w:val="1"/>
+    </w:lvlOverride>
+    <w:lvlOverride w:ilvl="4">
+      <w:startOverride w:val="1"/>
+    </w:lvlOverride>
+    <w:lvlOverride w:ilvl="5">
+      <w:startOverride w:val="1"/>
+    </w:lvlOverride>
+    <w:lvlOverride w:ilvl="6">
+      <w:startOverride w:val="1"/>
+    </w:lvlOverride>
+    <w:lvlOverride w:ilvl="7">
+      <w:startOverride w:val="1"/>
+    </w:lvlOverride>
+    <w:lvlOverride w:ilvl="8">
+      <w:startOverride w:val="1"/>
+    </w:lvlOverride>
+  </w:num>
+  <w:num w:numId="35" w16cid:durableId="1220357875">
+    <w:abstractNumId w:val="2"/>
+    <w:lvlOverride w:ilvl="0">
+      <w:startOverride w:val="1"/>
+    </w:lvlOverride>
+    <w:lvlOverride w:ilvl="1">
+      <w:startOverride w:val="1"/>
+    </w:lvlOverride>
+    <w:lvlOverride w:ilvl="2">
+      <w:startOverride w:val="1"/>
+    </w:lvlOverride>
+    <w:lvlOverride w:ilvl="3">
+      <w:startOverride w:val="1"/>
+    </w:lvlOverride>
+    <w:lvlOverride w:ilvl="4">
+      <w:startOverride w:val="1"/>
+    </w:lvlOverride>
+    <w:lvlOverride w:ilvl="5">
+      <w:startOverride w:val="1"/>
+    </w:lvlOverride>
+    <w:lvlOverride w:ilvl="6">
+      <w:startOverride w:val="1"/>
+    </w:lvlOverride>
+    <w:lvlOverride w:ilvl="7">
+      <w:startOverride w:val="1"/>
+    </w:lvlOverride>
+    <w:lvlOverride w:ilvl="8">
+      <w:startOverride w:val="1"/>
+    </w:lvlOverride>
+  </w:num>
+  <w:num w:numId="36" w16cid:durableId="1448353969">
+    <w:abstractNumId w:val="2"/>
+    <w:lvlOverride w:ilvl="0">
+      <w:startOverride w:val="1"/>
+    </w:lvlOverride>
+    <w:lvlOverride w:ilvl="1">
+      <w:startOverride w:val="1"/>
+    </w:lvlOverride>
+    <w:lvlOverride w:ilvl="2">
+      <w:startOverride w:val="1"/>
+    </w:lvlOverride>
+    <w:lvlOverride w:ilvl="3">
+      <w:startOverride w:val="1"/>
+    </w:lvlOverride>
+    <w:lvlOverride w:ilvl="4">
+      <w:startOverride w:val="1"/>
+    </w:lvlOverride>
+    <w:lvlOverride w:ilvl="5">
+      <w:startOverride w:val="1"/>
+    </w:lvlOverride>
+    <w:lvlOverride w:ilvl="6">
+      <w:startOverride w:val="1"/>
+    </w:lvlOverride>
+    <w:lvlOverride w:ilvl="7">
+      <w:startOverride w:val="1"/>
+    </w:lvlOverride>
+    <w:lvlOverride w:ilvl="8">
+      <w:startOverride w:val="1"/>
+    </w:lvlOverride>
+  </w:num>
+  <w:num w:numId="37" w16cid:durableId="2114326245">
+    <w:abstractNumId w:val="1"/>
+  </w:num>
+  <w:num w:numId="38" w16cid:durableId="463356485">
+    <w:abstractNumId w:val="3"/>
+    <w:lvlOverride w:ilvl="0">
+      <w:startOverride w:val="1"/>
+    </w:lvlOverride>
+    <w:lvlOverride w:ilvl="1">
+      <w:startOverride w:val="1"/>
+    </w:lvlOverride>
+    <w:lvlOverride w:ilvl="2">
+      <w:startOverride w:val="1"/>
+    </w:lvlOverride>
+    <w:lvlOverride w:ilvl="3">
+      <w:startOverride w:val="1"/>
+    </w:lvlOverride>
+    <w:lvlOverride w:ilvl="4">
+      <w:startOverride w:val="1"/>
+    </w:lvlOverride>
+    <w:lvlOverride w:ilvl="5">
+      <w:startOverride w:val="1"/>
+    </w:lvlOverride>
+    <w:lvlOverride w:ilvl="6">
+      <w:startOverride w:val="1"/>
+    </w:lvlOverride>
+    <w:lvlOverride w:ilvl="7">
+      <w:startOverride w:val="1"/>
+    </w:lvlOverride>
+    <w:lvlOverride w:ilvl="8">
+      <w:startOverride w:val="1"/>
+    </w:lvlOverride>
+  </w:num>
+  <w:num w:numId="39" w16cid:durableId="1052540202">
+    <w:abstractNumId w:val="2"/>
+    <w:lvlOverride w:ilvl="0">
+      <w:startOverride w:val="1"/>
+    </w:lvlOverride>
+    <w:lvlOverride w:ilvl="1">
+      <w:startOverride w:val="1"/>
+    </w:lvlOverride>
+    <w:lvlOverride w:ilvl="2">
+      <w:startOverride w:val="1"/>
+    </w:lvlOverride>
+    <w:lvlOverride w:ilvl="3">
+      <w:startOverride w:val="1"/>
+    </w:lvlOverride>
+    <w:lvlOverride w:ilvl="4">
+      <w:startOverride w:val="1"/>
+    </w:lvlOverride>
+    <w:lvlOverride w:ilvl="5">
+      <w:startOverride w:val="1"/>
+    </w:lvlOverride>
+    <w:lvlOverride w:ilvl="6">
+      <w:startOverride w:val="1"/>
+    </w:lvlOverride>
+    <w:lvlOverride w:ilvl="7">
+      <w:startOverride w:val="1"/>
+    </w:lvlOverride>
+    <w:lvlOverride w:ilvl="8">
+      <w:startOverride w:val="1"/>
+    </w:lvlOverride>
+  </w:num>
+  <w:num w:numId="40" w16cid:durableId="748313151">
+    <w:abstractNumId w:val="2"/>
+    <w:lvlOverride w:ilvl="0">
+      <w:startOverride w:val="1"/>
+    </w:lvlOverride>
+    <w:lvlOverride w:ilvl="1">
+      <w:startOverride w:val="1"/>
+    </w:lvlOverride>
+    <w:lvlOverride w:ilvl="2">
+      <w:startOverride w:val="1"/>
+    </w:lvlOverride>
+    <w:lvlOverride w:ilvl="3">
+      <w:startOverride w:val="1"/>
+    </w:lvlOverride>
+    <w:lvlOverride w:ilvl="4">
+      <w:startOverride w:val="1"/>
+    </w:lvlOverride>
+    <w:lvlOverride w:ilvl="5">
+      <w:startOverride w:val="1"/>
+    </w:lvlOverride>
+    <w:lvlOverride w:ilvl="6">
+      <w:startOverride w:val="1"/>
+    </w:lvlOverride>
+    <w:lvlOverride w:ilvl="7">
+      <w:startOverride w:val="1"/>
+    </w:lvlOverride>
+    <w:lvlOverride w:ilvl="8">
+      <w:startOverride w:val="1"/>
+    </w:lvlOverride>
+  </w:num>
+  <w:num w:numId="41" w16cid:durableId="1240870881">
+    <w:abstractNumId w:val="1"/>
+  </w:num>
+  <w:num w:numId="42" w16cid:durableId="1443066985">
+    <w:abstractNumId w:val="3"/>
+    <w:lvlOverride w:ilvl="0">
+      <w:startOverride w:val="1"/>
+    </w:lvlOverride>
+    <w:lvlOverride w:ilvl="1">
+      <w:startOverride w:val="1"/>
+    </w:lvlOverride>
+    <w:lvlOverride w:ilvl="2">
+      <w:startOverride w:val="1"/>
+    </w:lvlOverride>
+    <w:lvlOverride w:ilvl="3">
+      <w:startOverride w:val="1"/>
+    </w:lvlOverride>
+    <w:lvlOverride w:ilvl="4">
+      <w:startOverride w:val="1"/>
+    </w:lvlOverride>
+    <w:lvlOverride w:ilvl="5">
+      <w:startOverride w:val="1"/>
+    </w:lvlOverride>
+    <w:lvlOverride w:ilvl="6">
+      <w:startOverride w:val="1"/>
+    </w:lvlOverride>
+    <w:lvlOverride w:ilvl="7">
+      <w:startOverride w:val="1"/>
+    </w:lvlOverride>
+    <w:lvlOverride w:ilvl="8">
+      <w:startOverride w:val="1"/>
+    </w:lvlOverride>
+  </w:num>
+  <w:num w:numId="43" w16cid:durableId="103812382">
+    <w:abstractNumId w:val="2"/>
+    <w:lvlOverride w:ilvl="0">
+      <w:startOverride w:val="1"/>
+    </w:lvlOverride>
+    <w:lvlOverride w:ilvl="1">
+      <w:startOverride w:val="1"/>
+    </w:lvlOverride>
+    <w:lvlOverride w:ilvl="2">
+      <w:startOverride w:val="1"/>
+    </w:lvlOverride>
+    <w:lvlOverride w:ilvl="3">
+      <w:startOverride w:val="1"/>
+    </w:lvlOverride>
+    <w:lvlOverride w:ilvl="4">
+      <w:startOverride w:val="1"/>
+    </w:lvlOverride>
+    <w:lvlOverride w:ilvl="5">
+      <w:startOverride w:val="1"/>
+    </w:lvlOverride>
+    <w:lvlOverride w:ilvl="6">
+      <w:startOverride w:val="1"/>
+    </w:lvlOverride>
+    <w:lvlOverride w:ilvl="7">
+      <w:startOverride w:val="1"/>
+    </w:lvlOverride>
+    <w:lvlOverride w:ilvl="8">
+      <w:startOverride w:val="1"/>
+    </w:lvlOverride>
+  </w:num>
+  <w:num w:numId="44" w16cid:durableId="881132561">
+    <w:abstractNumId w:val="2"/>
+    <w:lvlOverride w:ilvl="0">
+      <w:startOverride w:val="1"/>
+    </w:lvlOverride>
+    <w:lvlOverride w:ilvl="1">
+      <w:startOverride w:val="1"/>
+    </w:lvlOverride>
+    <w:lvlOverride w:ilvl="2">
+      <w:startOverride w:val="1"/>
+    </w:lvlOverride>
+    <w:lvlOverride w:ilvl="3">
+      <w:startOverride w:val="1"/>
+    </w:lvlOverride>
+    <w:lvlOverride w:ilvl="4">
+      <w:startOverride w:val="1"/>
+    </w:lvlOverride>
+    <w:lvlOverride w:ilvl="5">
+      <w:startOverride w:val="1"/>
+    </w:lvlOverride>
+    <w:lvlOverride w:ilvl="6">
+      <w:startOverride w:val="1"/>
+    </w:lvlOverride>
+    <w:lvlOverride w:ilvl="7">
+      <w:startOverride w:val="1"/>
+    </w:lvlOverride>
+    <w:lvlOverride w:ilvl="8">
+      <w:startOverride w:val="1"/>
+    </w:lvlOverride>
+  </w:num>
+  <w:num w:numId="45" w16cid:durableId="1203404532">
+    <w:abstractNumId w:val="1"/>
+  </w:num>
+  <w:num w:numId="46" w16cid:durableId="624848102">
+    <w:abstractNumId w:val="3"/>
+    <w:lvlOverride w:ilvl="0">
+      <w:startOverride w:val="1"/>
+    </w:lvlOverride>
+    <w:lvlOverride w:ilvl="1">
+      <w:startOverride w:val="1"/>
+    </w:lvlOverride>
+    <w:lvlOverride w:ilvl="2">
+      <w:startOverride w:val="1"/>
+    </w:lvlOverride>
+    <w:lvlOverride w:ilvl="3">
+      <w:startOverride w:val="1"/>
+    </w:lvlOverride>
+    <w:lvlOverride w:ilvl="4">
+      <w:startOverride w:val="1"/>
+    </w:lvlOverride>
+    <w:lvlOverride w:ilvl="5">
+      <w:startOverride w:val="1"/>
+    </w:lvlOverride>
+    <w:lvlOverride w:ilvl="6">
+      <w:startOverride w:val="1"/>
+    </w:lvlOverride>
+    <w:lvlOverride w:ilvl="7">
+      <w:startOverride w:val="1"/>
+    </w:lvlOverride>
+    <w:lvlOverride w:ilvl="8">
+      <w:startOverride w:val="1"/>
+    </w:lvlOverride>
+  </w:num>
+  <w:num w:numId="47" w16cid:durableId="49889165">
+    <w:abstractNumId w:val="2"/>
+    <w:lvlOverride w:ilvl="0">
+      <w:startOverride w:val="1"/>
+    </w:lvlOverride>
+    <w:lvlOverride w:ilvl="1">
+      <w:startOverride w:val="1"/>
+    </w:lvlOverride>
+    <w:lvlOverride w:ilvl="2">
+      <w:startOverride w:val="1"/>
+    </w:lvlOverride>
+    <w:lvlOverride w:ilvl="3">
+      <w:startOverride w:val="1"/>
+    </w:lvlOverride>
+    <w:lvlOverride w:ilvl="4">
+      <w:startOverride w:val="1"/>
+    </w:lvlOverride>
+    <w:lvlOverride w:ilvl="5">
+      <w:startOverride w:val="1"/>
+    </w:lvlOverride>
+    <w:lvlOverride w:ilvl="6">
+      <w:startOverride w:val="1"/>
+    </w:lvlOverride>
+    <w:lvlOverride w:ilvl="7">
+      <w:startOverride w:val="1"/>
+    </w:lvlOverride>
+    <w:lvlOverride w:ilvl="8">
+      <w:startOverride w:val="1"/>
+    </w:lvlOverride>
+  </w:num>
+  <w:num w:numId="48" w16cid:durableId="30738243">
+    <w:abstractNumId w:val="2"/>
+    <w:lvlOverride w:ilvl="0">
+      <w:startOverride w:val="1"/>
+    </w:lvlOverride>
+    <w:lvlOverride w:ilvl="1">
+      <w:startOverride w:val="1"/>
+    </w:lvlOverride>
+    <w:lvlOverride w:ilvl="2">
+      <w:startOverride w:val="1"/>
+    </w:lvlOverride>
+    <w:lvlOverride w:ilvl="3">
+      <w:startOverride w:val="1"/>
+    </w:lvlOverride>
+    <w:lvlOverride w:ilvl="4">
+      <w:startOverride w:val="1"/>
+    </w:lvlOverride>
+    <w:lvlOverride w:ilvl="5">
+      <w:startOverride w:val="1"/>
+    </w:lvlOverride>
+    <w:lvlOverride w:ilvl="6">
+      <w:startOverride w:val="1"/>
+    </w:lvlOverride>
+    <w:lvlOverride w:ilvl="7">
+      <w:startOverride w:val="1"/>
+    </w:lvlOverride>
+    <w:lvlOverride w:ilvl="8">
+      <w:startOverride w:val="1"/>
+    </w:lvlOverride>
+  </w:num>
+  <w:num w:numId="49" w16cid:durableId="937442431">
+    <w:abstractNumId w:val="1"/>
+  </w:num>
+  <w:num w:numId="50" w16cid:durableId="902985529">
+    <w:abstractNumId w:val="3"/>
+    <w:lvlOverride w:ilvl="0">
+      <w:startOverride w:val="1"/>
+    </w:lvlOverride>
+    <w:lvlOverride w:ilvl="1">
+      <w:startOverride w:val="1"/>
+    </w:lvlOverride>
+    <w:lvlOverride w:ilvl="2">
+      <w:startOverride w:val="1"/>
+    </w:lvlOverride>
+    <w:lvlOverride w:ilvl="3">
+      <w:startOverride w:val="1"/>
+    </w:lvlOverride>
+    <w:lvlOverride w:ilvl="4">
+      <w:startOverride w:val="1"/>
+    </w:lvlOverride>
+    <w:lvlOverride w:ilvl="5">
+      <w:startOverride w:val="1"/>
+    </w:lvlOverride>
+    <w:lvlOverride w:ilvl="6">
+      <w:startOverride w:val="1"/>
+    </w:lvlOverride>
+    <w:lvlOverride w:ilvl="7">
+      <w:startOverride w:val="1"/>
+    </w:lvlOverride>
+    <w:lvlOverride w:ilvl="8">
+      <w:startOverride w:val="1"/>
+    </w:lvlOverride>
+  </w:num>
+  <w:num w:numId="51" w16cid:durableId="206143470">
+    <w:abstractNumId w:val="2"/>
+    <w:lvlOverride w:ilvl="0">
+      <w:startOverride w:val="1"/>
+    </w:lvlOverride>
+    <w:lvlOverride w:ilvl="1">
+      <w:startOverride w:val="1"/>
+    </w:lvlOverride>
+    <w:lvlOverride w:ilvl="2">
+      <w:startOverride w:val="1"/>
+    </w:lvlOverride>
+    <w:lvlOverride w:ilvl="3">
+      <w:startOverride w:val="1"/>
+    </w:lvlOverride>
+    <w:lvlOverride w:ilvl="4">
+      <w:startOverride w:val="1"/>
+    </w:lvlOverride>
+    <w:lvlOverride w:ilvl="5">
+      <w:startOverride w:val="1"/>
+    </w:lvlOverride>
+    <w:lvlOverride w:ilvl="6">
+      <w:startOverride w:val="1"/>
+    </w:lvlOverride>
+    <w:lvlOverride w:ilvl="7">
+      <w:startOverride w:val="1"/>
+    </w:lvlOverride>
+    <w:lvlOverride w:ilvl="8">
+      <w:startOverride w:val="1"/>
+    </w:lvlOverride>
+  </w:num>
+  <w:num w:numId="52" w16cid:durableId="607809891">
+    <w:abstractNumId w:val="2"/>
+    <w:lvlOverride w:ilvl="0">
+      <w:startOverride w:val="1"/>
+    </w:lvlOverride>
+    <w:lvlOverride w:ilvl="1">
+      <w:startOverride w:val="1"/>
+    </w:lvlOverride>
+    <w:lvlOverride w:ilvl="2">
+      <w:startOverride w:val="1"/>
+    </w:lvlOverride>
+    <w:lvlOverride w:ilvl="3">
+      <w:startOverride w:val="1"/>
+    </w:lvlOverride>
+    <w:lvlOverride w:ilvl="4">
+      <w:startOverride w:val="1"/>
+    </w:lvlOverride>
+    <w:lvlOverride w:ilvl="5">
+      <w:startOverride w:val="1"/>
+    </w:lvlOverride>
+    <w:lvlOverride w:ilvl="6">
+      <w:startOverride w:val="1"/>
+    </w:lvlOverride>
+    <w:lvlOverride w:ilvl="7">
+      <w:startOverride w:val="1"/>
+    </w:lvlOverride>
+    <w:lvlOverride w:ilvl="8">
+      <w:startOverride w:val="1"/>
+    </w:lvlOverride>
+  </w:num>
+  <w:num w:numId="53" w16cid:durableId="1667441193">
+    <w:abstractNumId w:val="1"/>
+  </w:num>
+  <w:num w:numId="54" w16cid:durableId="1450973243">
+    <w:abstractNumId w:val="3"/>
+    <w:lvlOverride w:ilvl="0">
+      <w:startOverride w:val="1"/>
+    </w:lvlOverride>
+    <w:lvlOverride w:ilvl="1">
+      <w:startOverride w:val="1"/>
+    </w:lvlOverride>
+    <w:lvlOverride w:ilvl="2">
+      <w:startOverride w:val="1"/>
+    </w:lvlOverride>
+    <w:lvlOverride w:ilvl="3">
+      <w:startOverride w:val="1"/>
+    </w:lvlOverride>
+    <w:lvlOverride w:ilvl="4">
+      <w:startOverride w:val="1"/>
+    </w:lvlOverride>
+    <w:lvlOverride w:ilvl="5">
+      <w:startOverride w:val="1"/>
+    </w:lvlOverride>
+    <w:lvlOverride w:ilvl="6">
+      <w:startOverride w:val="1"/>
+    </w:lvlOverride>
+    <w:lvlOverride w:ilvl="7">
+      <w:startOverride w:val="1"/>
+    </w:lvlOverride>
+    <w:lvlOverride w:ilvl="8">
+      <w:startOverride w:val="1"/>
+    </w:lvlOverride>
+  </w:num>
+  <w:num w:numId="55" w16cid:durableId="1616446321">
+    <w:abstractNumId w:val="2"/>
+    <w:lvlOverride w:ilvl="0">
+      <w:startOverride w:val="1"/>
+    </w:lvlOverride>
+    <w:lvlOverride w:ilvl="1">
+      <w:startOverride w:val="1"/>
+    </w:lvlOverride>
+    <w:lvlOverride w:ilvl="2">
+      <w:startOverride w:val="1"/>
+    </w:lvlOverride>
+    <w:lvlOverride w:ilvl="3">
+      <w:startOverride w:val="1"/>
+    </w:lvlOverride>
+    <w:lvlOverride w:ilvl="4">
+      <w:startOverride w:val="1"/>
+    </w:lvlOverride>
+    <w:lvlOverride w:ilvl="5">
+      <w:startOverride w:val="1"/>
+    </w:lvlOverride>
+    <w:lvlOverride w:ilvl="6">
+      <w:startOverride w:val="1"/>
+    </w:lvlOverride>
+    <w:lvlOverride w:ilvl="7">
+      <w:startOverride w:val="1"/>
+    </w:lvlOverride>
+    <w:lvlOverride w:ilvl="8">
+      <w:startOverride w:val="1"/>
+    </w:lvlOverride>
+  </w:num>
+  <w:num w:numId="56" w16cid:durableId="424033570">
     <w:abstractNumId w:val="2"/>
     <w:lvlOverride w:ilvl="0">
       <w:startOverride w:val="1"/>
@@ -1652,7 +2303,10 @@
   <w:style w:type="paragraph" w:default="1" w:styleId="Normal">
     <w:name w:val="Normal"/>
     <w:qFormat/>
-    <w:rsid w:val="00C763CA"/>
+    <w:rsid w:val="00723757"/>
+    <w:pPr>
+      <w:spacing w:after="0" w:line="480" w:lineRule="auto"/>
+    </w:pPr>
     <w:rPr>
       <w:rFonts w:ascii="Times New Roman" w:hAnsi="Times New Roman" w:cs="Times New Roman"/>
     </w:rPr>
@@ -1663,11 +2317,11 @@
     <w:next w:val="Textoindependiente"/>
     <w:uiPriority w:val="9"/>
     <w:qFormat/>
-    <w:rsid w:val="005C6F71"/>
+    <w:rsid w:val="00723757"/>
     <w:pPr>
       <w:keepNext/>
       <w:keepLines/>
-      <w:spacing w:before="480" w:after="240"/>
+      <w:jc w:val="center"/>
       <w:outlineLvl w:val="0"/>
     </w:pPr>
     <w:rPr>
@@ -1675,33 +2329,20 @@
       <w:b/>
       <w:bCs/>
       <w:color w:val="000000" w:themeColor="text1"/>
-      <w:sz w:val="32"/>
-      <w:szCs w:val="32"/>
     </w:rPr>
   </w:style>
   <w:style w:type="paragraph" w:styleId="Ttulo2">
     <w:name w:val="heading 2"/>
-    <w:basedOn w:val="Normal"/>
+    <w:basedOn w:val="Ttulo1"/>
     <w:next w:val="Textoindependiente"/>
     <w:uiPriority w:val="9"/>
     <w:unhideWhenUsed/>
     <w:qFormat/>
-    <w:rsid w:val="005C6F71"/>
+    <w:rsid w:val="00723757"/>
     <w:pPr>
-      <w:keepNext/>
-      <w:keepLines/>
-      <w:spacing w:before="200" w:after="240"/>
-      <w:ind w:left="426"/>
+      <w:jc w:val="left"/>
       <w:outlineLvl w:val="1"/>
     </w:pPr>
-    <w:rPr>
-      <w:rFonts w:eastAsiaTheme="majorEastAsia"/>
-      <w:b/>
-      <w:bCs/>
-      <w:color w:val="000000" w:themeColor="text1"/>
-      <w:sz w:val="32"/>
-      <w:szCs w:val="32"/>
-    </w:rPr>
   </w:style>
   <w:style w:type="paragraph" w:styleId="Ttulo3">
     <w:name w:val="heading 3"/>
@@ -1746,7 +2387,7 @@
         <w:ilvl w:val="3"/>
         <w:numId w:val="1"/>
       </w:numPr>
-      <w:spacing w:before="200" w:after="0"/>
+      <w:spacing w:before="200"/>
       <w:outlineLvl w:val="3"/>
     </w:pPr>
     <w:rPr>
@@ -1771,7 +2412,7 @@
         <w:ilvl w:val="4"/>
         <w:numId w:val="1"/>
       </w:numPr>
-      <w:spacing w:before="200" w:after="0"/>
+      <w:spacing w:before="200"/>
       <w:outlineLvl w:val="4"/>
     </w:pPr>
     <w:rPr>
@@ -1796,7 +2437,7 @@
         <w:ilvl w:val="5"/>
         <w:numId w:val="1"/>
       </w:numPr>
-      <w:spacing w:before="200" w:after="0"/>
+      <w:spacing w:before="200"/>
       <w:outlineLvl w:val="5"/>
     </w:pPr>
     <w:rPr>
@@ -1819,7 +2460,7 @@
         <w:ilvl w:val="6"/>
         <w:numId w:val="1"/>
       </w:numPr>
-      <w:spacing w:before="200" w:after="0"/>
+      <w:spacing w:before="200"/>
       <w:outlineLvl w:val="6"/>
     </w:pPr>
     <w:rPr>
@@ -1842,7 +2483,7 @@
         <w:ilvl w:val="7"/>
         <w:numId w:val="1"/>
       </w:numPr>
-      <w:spacing w:before="200" w:after="0"/>
+      <w:spacing w:before="200"/>
       <w:outlineLvl w:val="7"/>
     </w:pPr>
     <w:rPr>
@@ -1865,7 +2506,7 @@
         <w:ilvl w:val="8"/>
         <w:numId w:val="1"/>
       </w:numPr>
-      <w:spacing w:before="200" w:after="0"/>
+      <w:spacing w:before="200"/>
       <w:outlineLvl w:val="8"/>
     </w:pPr>
     <w:rPr>
@@ -1905,9 +2546,9 @@
     <w:basedOn w:val="Normal"/>
     <w:link w:val="TextoindependienteCar"/>
     <w:qFormat/>
-    <w:rsid w:val="00B23719"/>
+    <w:rsid w:val="000E7654"/>
     <w:pPr>
-      <w:spacing w:after="0" w:line="480" w:lineRule="auto"/>
+      <w:ind w:firstLine="720"/>
     </w:pPr>
   </w:style>
   <w:style w:type="paragraph" w:customStyle="1" w:styleId="FirstParagraph">
@@ -1929,14 +2570,10 @@
     <w:basedOn w:val="Normal"/>
     <w:next w:val="Textoindependiente"/>
     <w:qFormat/>
-    <w:rsid w:val="00201B01"/>
+    <w:rsid w:val="00723757"/>
     <w:pPr>
       <w:keepNext/>
       <w:keepLines/>
-      <w:pBdr>
-        <w:bottom w:val="single" w:sz="4" w:space="1" w:color="auto"/>
-      </w:pBdr>
-      <w:spacing w:before="480" w:after="240"/>
       <w:jc w:val="center"/>
     </w:pPr>
     <w:rPr>
@@ -1944,8 +2581,6 @@
       <w:b/>
       <w:bCs/>
       <w:color w:val="000000" w:themeColor="text1"/>
-      <w:sz w:val="36"/>
-      <w:szCs w:val="36"/>
     </w:rPr>
   </w:style>
   <w:style w:type="paragraph" w:styleId="Subttulo">
@@ -1955,9 +2590,6 @@
     <w:qFormat/>
     <w:rsid w:val="009137D8"/>
     <w:pPr>
-      <w:pBdr>
-        <w:bottom w:val="none" w:sz="0" w:space="0" w:color="auto"/>
-      </w:pBdr>
       <w:spacing w:before="240"/>
     </w:pPr>
     <w:rPr>
@@ -2105,7 +2737,6 @@
     <w:pPr>
       <w:keepNext/>
       <w:keepLines/>
-      <w:spacing w:after="0"/>
     </w:pPr>
     <w:rPr>
       <w:b/>
@@ -2129,19 +2760,25 @@
   <w:style w:type="paragraph" w:customStyle="1" w:styleId="TableCaption">
     <w:name w:val="Table Caption"/>
     <w:basedOn w:val="Descripcin"/>
-    <w:rsid w:val="009137D8"/>
+    <w:rsid w:val="00E0622F"/>
     <w:pPr>
       <w:keepNext/>
-      <w:jc w:val="center"/>
     </w:pPr>
+    <w:rPr>
+      <w:bCs/>
+      <w:iCs/>
+    </w:rPr>
   </w:style>
   <w:style w:type="paragraph" w:customStyle="1" w:styleId="ImageCaption">
     <w:name w:val="Image Caption"/>
     <w:basedOn w:val="Descripcin"/>
-    <w:rsid w:val="00CD4DBF"/>
+    <w:rsid w:val="00E0622F"/>
     <w:pPr>
-      <w:jc w:val="center"/>
+      <w:spacing w:after="0"/>
     </w:pPr>
+    <w:rPr>
+      <w:iCs/>
+    </w:rPr>
   </w:style>
   <w:style w:type="paragraph" w:customStyle="1" w:styleId="Figure">
     <w:name w:val="Figure"/>
@@ -2202,7 +2839,6 @@
     <w:rsid w:val="009137D8"/>
     <w:pPr>
       <w:spacing w:before="240" w:line="259" w:lineRule="auto"/>
-      <w:jc w:val="center"/>
       <w:outlineLvl w:val="9"/>
     </w:pPr>
     <w:rPr>
@@ -2214,7 +2850,7 @@
     <w:name w:val="Texto independiente Car"/>
     <w:basedOn w:val="Fuentedeprrafopredeter"/>
     <w:link w:val="Textoindependiente"/>
-    <w:rsid w:val="00B23719"/>
+    <w:rsid w:val="000E7654"/>
     <w:rPr>
       <w:rFonts w:ascii="Times New Roman" w:hAnsi="Times New Roman" w:cs="Times New Roman"/>
     </w:rPr>
@@ -2261,7 +2897,6 @@
         <w:tab w:val="center" w:pos="4536"/>
         <w:tab w:val="right" w:pos="9072"/>
       </w:tabs>
-      <w:spacing w:after="0"/>
     </w:pPr>
   </w:style>
   <w:style w:type="character" w:customStyle="1" w:styleId="PiedepginaCar">
@@ -2288,7 +2923,6 @@
         <w:tab w:val="center" w:pos="4536"/>
         <w:tab w:val="right" w:pos="9072"/>
       </w:tabs>
-      <w:spacing w:after="0"/>
     </w:pPr>
   </w:style>
   <w:style w:type="character" w:customStyle="1" w:styleId="EncabezadoCar">
@@ -2766,7 +3400,7 @@
     <w:name w:val="APA_Like_style"/>
     <w:basedOn w:val="Tablanormal"/>
     <w:uiPriority w:val="99"/>
-    <w:rsid w:val="007D6FA2"/>
+    <w:rsid w:val="001E7E49"/>
     <w:pPr>
       <w:spacing w:after="0"/>
     </w:pPr>
@@ -2800,6 +3434,21 @@
         </w:tcBorders>
       </w:tcPr>
     </w:tblStylePr>
+    <w:tblStylePr w:type="lastRow">
+      <w:pPr>
+        <w:wordWrap/>
+        <w:spacing w:beforeLines="0" w:before="0" w:beforeAutospacing="0" w:afterLines="0" w:after="0" w:afterAutospacing="0" w:line="480" w:lineRule="auto"/>
+        <w:ind w:leftChars="0" w:left="0" w:rightChars="0" w:right="0"/>
+      </w:pPr>
+    </w:tblStylePr>
+  </w:style>
+  <w:style w:type="paragraph" w:customStyle="1" w:styleId="Tablecaptionleft">
+    <w:name w:val="Table_caption_left"/>
+    <w:basedOn w:val="TableCaption"/>
+    <w:rsid w:val="00E0622F"/>
+    <w:pPr>
+      <w:spacing w:after="0"/>
+    </w:pPr>
   </w:style>
 </w:styles>
 </file>

</xml_diff>

<commit_message>
Update styles in title page to avoid indentation
</commit_message>
<xml_diff>
--- a/www/Template.docx
+++ b/www/Template.docx
@@ -1912,6 +1912,99 @@
     </w:lvlOverride>
   </w:num>
   <w:num w:numId="56" w16cid:durableId="424033570">
+    <w:abstractNumId w:val="2"/>
+    <w:lvlOverride w:ilvl="0">
+      <w:startOverride w:val="1"/>
+    </w:lvlOverride>
+    <w:lvlOverride w:ilvl="1">
+      <w:startOverride w:val="1"/>
+    </w:lvlOverride>
+    <w:lvlOverride w:ilvl="2">
+      <w:startOverride w:val="1"/>
+    </w:lvlOverride>
+    <w:lvlOverride w:ilvl="3">
+      <w:startOverride w:val="1"/>
+    </w:lvlOverride>
+    <w:lvlOverride w:ilvl="4">
+      <w:startOverride w:val="1"/>
+    </w:lvlOverride>
+    <w:lvlOverride w:ilvl="5">
+      <w:startOverride w:val="1"/>
+    </w:lvlOverride>
+    <w:lvlOverride w:ilvl="6">
+      <w:startOverride w:val="1"/>
+    </w:lvlOverride>
+    <w:lvlOverride w:ilvl="7">
+      <w:startOverride w:val="1"/>
+    </w:lvlOverride>
+    <w:lvlOverride w:ilvl="8">
+      <w:startOverride w:val="1"/>
+    </w:lvlOverride>
+  </w:num>
+  <w:num w:numId="57" w16cid:durableId="2056199994">
+    <w:abstractNumId w:val="1"/>
+  </w:num>
+  <w:num w:numId="58" w16cid:durableId="77946263">
+    <w:abstractNumId w:val="3"/>
+    <w:lvlOverride w:ilvl="0">
+      <w:startOverride w:val="1"/>
+    </w:lvlOverride>
+    <w:lvlOverride w:ilvl="1">
+      <w:startOverride w:val="1"/>
+    </w:lvlOverride>
+    <w:lvlOverride w:ilvl="2">
+      <w:startOverride w:val="1"/>
+    </w:lvlOverride>
+    <w:lvlOverride w:ilvl="3">
+      <w:startOverride w:val="1"/>
+    </w:lvlOverride>
+    <w:lvlOverride w:ilvl="4">
+      <w:startOverride w:val="1"/>
+    </w:lvlOverride>
+    <w:lvlOverride w:ilvl="5">
+      <w:startOverride w:val="1"/>
+    </w:lvlOverride>
+    <w:lvlOverride w:ilvl="6">
+      <w:startOverride w:val="1"/>
+    </w:lvlOverride>
+    <w:lvlOverride w:ilvl="7">
+      <w:startOverride w:val="1"/>
+    </w:lvlOverride>
+    <w:lvlOverride w:ilvl="8">
+      <w:startOverride w:val="1"/>
+    </w:lvlOverride>
+  </w:num>
+  <w:num w:numId="59" w16cid:durableId="2102750283">
+    <w:abstractNumId w:val="2"/>
+    <w:lvlOverride w:ilvl="0">
+      <w:startOverride w:val="1"/>
+    </w:lvlOverride>
+    <w:lvlOverride w:ilvl="1">
+      <w:startOverride w:val="1"/>
+    </w:lvlOverride>
+    <w:lvlOverride w:ilvl="2">
+      <w:startOverride w:val="1"/>
+    </w:lvlOverride>
+    <w:lvlOverride w:ilvl="3">
+      <w:startOverride w:val="1"/>
+    </w:lvlOverride>
+    <w:lvlOverride w:ilvl="4">
+      <w:startOverride w:val="1"/>
+    </w:lvlOverride>
+    <w:lvlOverride w:ilvl="5">
+      <w:startOverride w:val="1"/>
+    </w:lvlOverride>
+    <w:lvlOverride w:ilvl="6">
+      <w:startOverride w:val="1"/>
+    </w:lvlOverride>
+    <w:lvlOverride w:ilvl="7">
+      <w:startOverride w:val="1"/>
+    </w:lvlOverride>
+    <w:lvlOverride w:ilvl="8">
+      <w:startOverride w:val="1"/>
+    </w:lvlOverride>
+  </w:num>
+  <w:num w:numId="60" w16cid:durableId="69893764">
     <w:abstractNumId w:val="2"/>
     <w:lvlOverride w:ilvl="0">
       <w:startOverride w:val="1"/>
@@ -2556,6 +2649,10 @@
     <w:basedOn w:val="Textoindependiente"/>
     <w:next w:val="Textoindependiente"/>
     <w:qFormat/>
+    <w:rsid w:val="0022278C"/>
+    <w:pPr>
+      <w:ind w:firstLine="0"/>
+    </w:pPr>
   </w:style>
   <w:style w:type="paragraph" w:customStyle="1" w:styleId="Compact">
     <w:name w:val="Compact"/>

</xml_diff>

<commit_message>
Update letter to editor styles
</commit_message>
<xml_diff>
--- a/www/Template.docx
+++ b/www/Template.docx
@@ -1,14 +1,12 @@
 
 <file path=word/document.xml><?xml version="1.0" encoding="utf-8"?>
-<w:document xmlns:wpc="http://schemas.microsoft.com/office/word/2010/wordprocessingCanvas" xmlns:cx="http://schemas.microsoft.com/office/drawing/2014/chartex" xmlns:cx1="http://schemas.microsoft.com/office/drawing/2015/9/8/chartex" xmlns:cx2="http://schemas.microsoft.com/office/drawing/2015/10/21/chartex" xmlns:cx3="http://schemas.microsoft.com/office/drawing/2016/5/9/chartex" xmlns:cx4="http://schemas.microsoft.com/office/drawing/2016/5/10/chartex" xmlns:cx5="http://schemas.microsoft.com/office/drawing/2016/5/11/chartex" xmlns:cx6="http://schemas.microsoft.com/office/drawing/2016/5/12/chartex" xmlns:cx7="http://schemas.microsoft.com/office/drawing/2016/5/13/chartex" xmlns:cx8="http://schemas.microsoft.com/office/drawing/2016/5/14/chartex" xmlns:mc="http://schemas.openxmlformats.org/markup-compatibility/2006" xmlns:aink="http://schemas.microsoft.com/office/drawing/2016/ink" xmlns:am3d="http://schemas.microsoft.com/office/drawing/2017/model3d" xmlns:o="urn:schemas-microsoft-com:office:office" xmlns:oel="http://schemas.microsoft.com/office/2019/extlst" xmlns:r="http://schemas.openxmlformats.org/officeDocument/2006/relationships" xmlns:m="http://schemas.openxmlformats.org/officeDocument/2006/math" xmlns:v="urn:schemas-microsoft-com:vml" xmlns:wp14="http://schemas.microsoft.com/office/word/2010/wordprocessingDrawing" xmlns:wp="http://schemas.openxmlformats.org/drawingml/2006/wordprocessingDrawing" xmlns:w10="urn:schemas-microsoft-com:office:word" xmlns:w="http://schemas.openxmlformats.org/wordprocessingml/2006/main" xmlns:w14="http://schemas.microsoft.com/office/word/2010/wordml" xmlns:w15="http://schemas.microsoft.com/office/word/2012/wordml" xmlns:w16cex="http://schemas.microsoft.com/office/word/2018/wordml/cex" xmlns:w16cid="http://schemas.microsoft.com/office/word/2016/wordml/cid" xmlns:w16="http://schemas.microsoft.com/office/word/2018/wordml" xmlns:w16du="http://schemas.microsoft.com/office/word/2023/wordml/word16du" xmlns:w16sdtdh="http://schemas.microsoft.com/office/word/2020/wordml/sdtdatahash" xmlns:w16se="http://schemas.microsoft.com/office/word/2015/wordml/symex" xmlns:wpg="http://schemas.microsoft.com/office/word/2010/wordprocessingGroup" xmlns:wpi="http://schemas.microsoft.com/office/word/2010/wordprocessingInk" xmlns:wne="http://schemas.microsoft.com/office/word/2006/wordml" xmlns:wps="http://schemas.microsoft.com/office/word/2010/wordprocessingShape" mc:Ignorable="w14 w15 w16se w16cid w16 w16cex w16sdtdh w16du wp14">
+<w:document xmlns:wpc="http://schemas.microsoft.com/office/word/2010/wordprocessingCanvas" xmlns:cx="http://schemas.microsoft.com/office/drawing/2014/chartex" xmlns:cx1="http://schemas.microsoft.com/office/drawing/2015/9/8/chartex" xmlns:cx2="http://schemas.microsoft.com/office/drawing/2015/10/21/chartex" xmlns:cx3="http://schemas.microsoft.com/office/drawing/2016/5/9/chartex" xmlns:cx4="http://schemas.microsoft.com/office/drawing/2016/5/10/chartex" xmlns:cx5="http://schemas.microsoft.com/office/drawing/2016/5/11/chartex" xmlns:cx6="http://schemas.microsoft.com/office/drawing/2016/5/12/chartex" xmlns:cx7="http://schemas.microsoft.com/office/drawing/2016/5/13/chartex" xmlns:cx8="http://schemas.microsoft.com/office/drawing/2016/5/14/chartex" xmlns:mc="http://schemas.openxmlformats.org/markup-compatibility/2006" xmlns:aink="http://schemas.microsoft.com/office/drawing/2016/ink" xmlns:am3d="http://schemas.microsoft.com/office/drawing/2017/model3d" xmlns:o="urn:schemas-microsoft-com:office:office" xmlns:oel="http://schemas.microsoft.com/office/2019/extlst" xmlns:r="http://schemas.openxmlformats.org/officeDocument/2006/relationships" xmlns:m="http://schemas.openxmlformats.org/officeDocument/2006/math" xmlns:v="urn:schemas-microsoft-com:vml" xmlns:wp14="http://schemas.microsoft.com/office/word/2010/wordprocessingDrawing" xmlns:wp="http://schemas.openxmlformats.org/drawingml/2006/wordprocessingDrawing" xmlns:w10="urn:schemas-microsoft-com:office:word" xmlns:w="http://schemas.openxmlformats.org/wordprocessingml/2006/main" xmlns:w14="http://schemas.microsoft.com/office/word/2010/wordml" xmlns:w15="http://schemas.microsoft.com/office/word/2012/wordml" xmlns:w16cex="http://schemas.microsoft.com/office/word/2018/wordml/cex" xmlns:w16cid="http://schemas.microsoft.com/office/word/2016/wordml/cid" xmlns:w16="http://schemas.microsoft.com/office/word/2018/wordml" xmlns:w16du="http://schemas.microsoft.com/office/word/2023/wordml/word16du" xmlns:w16sdtdh="http://schemas.microsoft.com/office/word/2020/wordml/sdtdatahash" xmlns:w16sdtfl="http://schemas.microsoft.com/office/word/2024/wordml/sdtformatlock" xmlns:w16se="http://schemas.microsoft.com/office/word/2015/wordml/symex" xmlns:wpg="http://schemas.microsoft.com/office/word/2010/wordprocessingGroup" xmlns:wpi="http://schemas.microsoft.com/office/word/2010/wordprocessingInk" xmlns:wne="http://schemas.microsoft.com/office/word/2006/wordml" xmlns:wps="http://schemas.microsoft.com/office/word/2010/wordprocessingShape" mc:Ignorable="w14 w15 w16se w16cid w16 w16cex w16sdtdh w16sdtfl w16du wp14">
   <w:body>
     <w:p>
-      <w:bookmarkStart w:id="0" w:name="references"/>
-      <w:bookmarkStart w:id="1" w:name="refs"/>
-      <w:bookmarkStart w:id="2" w:name="ref-zhang_theoretical_1999"/>
+      <w:bookmarkStart w:id="0" w:name="responses-to-reviwer-3"/>
+      <w:bookmarkStart w:id="1" w:name="Xc2df004c483927ad2e2f7d1b7ccc04d99bc2132"/>
       <w:bookmarkEnd w:id="0"/>
       <w:bookmarkEnd w:id="1"/>
-      <w:bookmarkEnd w:id="2"/>
     </w:p>
     <w:sectPr>
       <w:type w:val="continuous"/>
@@ -21,7 +19,7 @@
 </file>
 
 <file path=word/numbering.xml><?xml version="1.0" encoding="utf-8"?>
-<w:numbering xmlns:wpc="http://schemas.microsoft.com/office/word/2010/wordprocessingCanvas" xmlns:cx="http://schemas.microsoft.com/office/drawing/2014/chartex" xmlns:cx1="http://schemas.microsoft.com/office/drawing/2015/9/8/chartex" xmlns:cx2="http://schemas.microsoft.com/office/drawing/2015/10/21/chartex" xmlns:cx3="http://schemas.microsoft.com/office/drawing/2016/5/9/chartex" xmlns:cx4="http://schemas.microsoft.com/office/drawing/2016/5/10/chartex" xmlns:cx5="http://schemas.microsoft.com/office/drawing/2016/5/11/chartex" xmlns:cx6="http://schemas.microsoft.com/office/drawing/2016/5/12/chartex" xmlns:cx7="http://schemas.microsoft.com/office/drawing/2016/5/13/chartex" xmlns:cx8="http://schemas.microsoft.com/office/drawing/2016/5/14/chartex" xmlns:mc="http://schemas.openxmlformats.org/markup-compatibility/2006" xmlns:aink="http://schemas.microsoft.com/office/drawing/2016/ink" xmlns:am3d="http://schemas.microsoft.com/office/drawing/2017/model3d" xmlns:o="urn:schemas-microsoft-com:office:office" xmlns:oel="http://schemas.microsoft.com/office/2019/extlst" xmlns:r="http://schemas.openxmlformats.org/officeDocument/2006/relationships" xmlns:m="http://schemas.openxmlformats.org/officeDocument/2006/math" xmlns:v="urn:schemas-microsoft-com:vml" xmlns:wp14="http://schemas.microsoft.com/office/word/2010/wordprocessingDrawing" xmlns:wp="http://schemas.openxmlformats.org/drawingml/2006/wordprocessingDrawing" xmlns:w10="urn:schemas-microsoft-com:office:word" xmlns:w="http://schemas.openxmlformats.org/wordprocessingml/2006/main" xmlns:w14="http://schemas.microsoft.com/office/word/2010/wordml" xmlns:w15="http://schemas.microsoft.com/office/word/2012/wordml" xmlns:w16cex="http://schemas.microsoft.com/office/word/2018/wordml/cex" xmlns:w16cid="http://schemas.microsoft.com/office/word/2016/wordml/cid" xmlns:w16="http://schemas.microsoft.com/office/word/2018/wordml" xmlns:w16du="http://schemas.microsoft.com/office/word/2023/wordml/word16du" xmlns:w16sdtdh="http://schemas.microsoft.com/office/word/2020/wordml/sdtdatahash" xmlns:w16se="http://schemas.microsoft.com/office/word/2015/wordml/symex" xmlns:wpg="http://schemas.microsoft.com/office/word/2010/wordprocessingGroup" xmlns:wpi="http://schemas.microsoft.com/office/word/2010/wordprocessingInk" xmlns:wne="http://schemas.microsoft.com/office/word/2006/wordml" xmlns:wps="http://schemas.microsoft.com/office/word/2010/wordprocessingShape" mc:Ignorable="w14 w15 w16se w16cid w16 w16cex w16sdtdh w16du wp14">
+<w:numbering xmlns:wpc="http://schemas.microsoft.com/office/word/2010/wordprocessingCanvas" xmlns:cx="http://schemas.microsoft.com/office/drawing/2014/chartex" xmlns:cx1="http://schemas.microsoft.com/office/drawing/2015/9/8/chartex" xmlns:cx2="http://schemas.microsoft.com/office/drawing/2015/10/21/chartex" xmlns:cx3="http://schemas.microsoft.com/office/drawing/2016/5/9/chartex" xmlns:cx4="http://schemas.microsoft.com/office/drawing/2016/5/10/chartex" xmlns:cx5="http://schemas.microsoft.com/office/drawing/2016/5/11/chartex" xmlns:cx6="http://schemas.microsoft.com/office/drawing/2016/5/12/chartex" xmlns:cx7="http://schemas.microsoft.com/office/drawing/2016/5/13/chartex" xmlns:cx8="http://schemas.microsoft.com/office/drawing/2016/5/14/chartex" xmlns:mc="http://schemas.openxmlformats.org/markup-compatibility/2006" xmlns:aink="http://schemas.microsoft.com/office/drawing/2016/ink" xmlns:am3d="http://schemas.microsoft.com/office/drawing/2017/model3d" xmlns:o="urn:schemas-microsoft-com:office:office" xmlns:oel="http://schemas.microsoft.com/office/2019/extlst" xmlns:r="http://schemas.openxmlformats.org/officeDocument/2006/relationships" xmlns:m="http://schemas.openxmlformats.org/officeDocument/2006/math" xmlns:v="urn:schemas-microsoft-com:vml" xmlns:wp14="http://schemas.microsoft.com/office/word/2010/wordprocessingDrawing" xmlns:wp="http://schemas.openxmlformats.org/drawingml/2006/wordprocessingDrawing" xmlns:w10="urn:schemas-microsoft-com:office:word" xmlns:w="http://schemas.openxmlformats.org/wordprocessingml/2006/main" xmlns:w14="http://schemas.microsoft.com/office/word/2010/wordml" xmlns:w15="http://schemas.microsoft.com/office/word/2012/wordml" xmlns:w16cex="http://schemas.microsoft.com/office/word/2018/wordml/cex" xmlns:w16cid="http://schemas.microsoft.com/office/word/2016/wordml/cid" xmlns:w16="http://schemas.microsoft.com/office/word/2018/wordml" xmlns:w16du="http://schemas.microsoft.com/office/word/2023/wordml/word16du" xmlns:w16sdtdh="http://schemas.microsoft.com/office/word/2020/wordml/sdtdatahash" xmlns:w16sdtfl="http://schemas.microsoft.com/office/word/2024/wordml/sdtformatlock" xmlns:w16se="http://schemas.microsoft.com/office/word/2015/wordml/symex" xmlns:wpg="http://schemas.microsoft.com/office/word/2010/wordprocessingGroup" xmlns:wpi="http://schemas.microsoft.com/office/word/2010/wordprocessingInk" xmlns:wne="http://schemas.microsoft.com/office/word/2006/wordml" xmlns:wps="http://schemas.microsoft.com/office/word/2010/wordprocessingShape" mc:Ignorable="w14 w15 w16se w16cid w16 w16cex w16sdtdh w16sdtfl w16du wp14">
   <w:abstractNum w:abstractNumId="0" w15:restartNumberingAfterBreak="0">
     <w:nsid w:val="EA454B4C"/>
     <w:multiLevelType w:val="multilevel"/>
@@ -290,6 +288,436 @@
     </w:lvl>
   </w:abstractNum>
   <w:abstractNum w:abstractNumId="3" w15:restartNumberingAfterBreak="0">
+    <w:nsid w:val="00A99412"/>
+    <w:multiLevelType w:val="multilevel"/>
+    <w:tmpl w:val="87D68EF6"/>
+    <w:lvl w:ilvl="0">
+      <w:start w:val="2"/>
+      <w:numFmt w:val="decimal"/>
+      <w:lvlText w:val="%1."/>
+      <w:lvlJc w:val="left"/>
+      <w:pPr>
+        <w:ind w:left="720" w:hanging="360"/>
+      </w:pPr>
+    </w:lvl>
+    <w:lvl w:ilvl="1">
+      <w:start w:val="2"/>
+      <w:numFmt w:val="decimal"/>
+      <w:lvlText w:val="%2."/>
+      <w:lvlJc w:val="left"/>
+      <w:pPr>
+        <w:ind w:left="1440" w:hanging="360"/>
+      </w:pPr>
+    </w:lvl>
+    <w:lvl w:ilvl="2">
+      <w:start w:val="2"/>
+      <w:numFmt w:val="decimal"/>
+      <w:lvlText w:val="%3."/>
+      <w:lvlJc w:val="left"/>
+      <w:pPr>
+        <w:ind w:left="2160" w:hanging="360"/>
+      </w:pPr>
+    </w:lvl>
+    <w:lvl w:ilvl="3">
+      <w:start w:val="2"/>
+      <w:numFmt w:val="decimal"/>
+      <w:lvlText w:val="%4."/>
+      <w:lvlJc w:val="left"/>
+      <w:pPr>
+        <w:ind w:left="2880" w:hanging="360"/>
+      </w:pPr>
+    </w:lvl>
+    <w:lvl w:ilvl="4">
+      <w:start w:val="2"/>
+      <w:numFmt w:val="decimal"/>
+      <w:lvlText w:val="%5."/>
+      <w:lvlJc w:val="left"/>
+      <w:pPr>
+        <w:ind w:left="3600" w:hanging="360"/>
+      </w:pPr>
+    </w:lvl>
+    <w:lvl w:ilvl="5">
+      <w:start w:val="2"/>
+      <w:numFmt w:val="decimal"/>
+      <w:lvlText w:val="%6."/>
+      <w:lvlJc w:val="left"/>
+      <w:pPr>
+        <w:ind w:left="4320" w:hanging="360"/>
+      </w:pPr>
+    </w:lvl>
+    <w:lvl w:ilvl="6">
+      <w:start w:val="2"/>
+      <w:numFmt w:val="decimal"/>
+      <w:lvlText w:val="%7."/>
+      <w:lvlJc w:val="left"/>
+      <w:pPr>
+        <w:ind w:left="5040" w:hanging="360"/>
+      </w:pPr>
+    </w:lvl>
+    <w:lvl w:ilvl="7">
+      <w:start w:val="2"/>
+      <w:numFmt w:val="decimal"/>
+      <w:lvlText w:val="%8."/>
+      <w:lvlJc w:val="left"/>
+      <w:pPr>
+        <w:ind w:left="5760" w:hanging="360"/>
+      </w:pPr>
+    </w:lvl>
+    <w:lvl w:ilvl="8">
+      <w:start w:val="2"/>
+      <w:numFmt w:val="decimal"/>
+      <w:lvlText w:val="%9."/>
+      <w:lvlJc w:val="left"/>
+      <w:pPr>
+        <w:ind w:left="6480" w:hanging="360"/>
+      </w:pPr>
+    </w:lvl>
+  </w:abstractNum>
+  <w:abstractNum w:abstractNumId="4" w15:restartNumberingAfterBreak="0">
+    <w:nsid w:val="00A99413"/>
+    <w:multiLevelType w:val="multilevel"/>
+    <w:tmpl w:val="BD9EE834"/>
+    <w:lvl w:ilvl="0">
+      <w:start w:val="3"/>
+      <w:numFmt w:val="decimal"/>
+      <w:lvlText w:val="%1."/>
+      <w:lvlJc w:val="left"/>
+      <w:pPr>
+        <w:ind w:left="720" w:hanging="360"/>
+      </w:pPr>
+    </w:lvl>
+    <w:lvl w:ilvl="1">
+      <w:start w:val="3"/>
+      <w:numFmt w:val="decimal"/>
+      <w:lvlText w:val="%2."/>
+      <w:lvlJc w:val="left"/>
+      <w:pPr>
+        <w:ind w:left="1440" w:hanging="360"/>
+      </w:pPr>
+    </w:lvl>
+    <w:lvl w:ilvl="2">
+      <w:start w:val="3"/>
+      <w:numFmt w:val="decimal"/>
+      <w:lvlText w:val="%3."/>
+      <w:lvlJc w:val="left"/>
+      <w:pPr>
+        <w:ind w:left="2160" w:hanging="360"/>
+      </w:pPr>
+    </w:lvl>
+    <w:lvl w:ilvl="3">
+      <w:start w:val="3"/>
+      <w:numFmt w:val="decimal"/>
+      <w:lvlText w:val="%4."/>
+      <w:lvlJc w:val="left"/>
+      <w:pPr>
+        <w:ind w:left="2880" w:hanging="360"/>
+      </w:pPr>
+    </w:lvl>
+    <w:lvl w:ilvl="4">
+      <w:start w:val="3"/>
+      <w:numFmt w:val="decimal"/>
+      <w:lvlText w:val="%5."/>
+      <w:lvlJc w:val="left"/>
+      <w:pPr>
+        <w:ind w:left="3600" w:hanging="360"/>
+      </w:pPr>
+    </w:lvl>
+    <w:lvl w:ilvl="5">
+      <w:start w:val="3"/>
+      <w:numFmt w:val="decimal"/>
+      <w:lvlText w:val="%6."/>
+      <w:lvlJc w:val="left"/>
+      <w:pPr>
+        <w:ind w:left="4320" w:hanging="360"/>
+      </w:pPr>
+    </w:lvl>
+    <w:lvl w:ilvl="6">
+      <w:start w:val="3"/>
+      <w:numFmt w:val="decimal"/>
+      <w:lvlText w:val="%7."/>
+      <w:lvlJc w:val="left"/>
+      <w:pPr>
+        <w:ind w:left="5040" w:hanging="360"/>
+      </w:pPr>
+    </w:lvl>
+    <w:lvl w:ilvl="7">
+      <w:start w:val="3"/>
+      <w:numFmt w:val="decimal"/>
+      <w:lvlText w:val="%8."/>
+      <w:lvlJc w:val="left"/>
+      <w:pPr>
+        <w:ind w:left="5760" w:hanging="360"/>
+      </w:pPr>
+    </w:lvl>
+    <w:lvl w:ilvl="8">
+      <w:start w:val="3"/>
+      <w:numFmt w:val="decimal"/>
+      <w:lvlText w:val="%9."/>
+      <w:lvlJc w:val="left"/>
+      <w:pPr>
+        <w:ind w:left="6480" w:hanging="360"/>
+      </w:pPr>
+    </w:lvl>
+  </w:abstractNum>
+  <w:abstractNum w:abstractNumId="5" w15:restartNumberingAfterBreak="0">
+    <w:nsid w:val="00A99414"/>
+    <w:multiLevelType w:val="multilevel"/>
+    <w:tmpl w:val="50121EEE"/>
+    <w:lvl w:ilvl="0">
+      <w:start w:val="4"/>
+      <w:numFmt w:val="decimal"/>
+      <w:lvlText w:val="%1."/>
+      <w:lvlJc w:val="left"/>
+      <w:pPr>
+        <w:ind w:left="720" w:hanging="360"/>
+      </w:pPr>
+    </w:lvl>
+    <w:lvl w:ilvl="1">
+      <w:start w:val="4"/>
+      <w:numFmt w:val="decimal"/>
+      <w:lvlText w:val="%2."/>
+      <w:lvlJc w:val="left"/>
+      <w:pPr>
+        <w:ind w:left="1440" w:hanging="360"/>
+      </w:pPr>
+    </w:lvl>
+    <w:lvl w:ilvl="2">
+      <w:start w:val="4"/>
+      <w:numFmt w:val="decimal"/>
+      <w:lvlText w:val="%3."/>
+      <w:lvlJc w:val="left"/>
+      <w:pPr>
+        <w:ind w:left="2160" w:hanging="360"/>
+      </w:pPr>
+    </w:lvl>
+    <w:lvl w:ilvl="3">
+      <w:start w:val="4"/>
+      <w:numFmt w:val="decimal"/>
+      <w:lvlText w:val="%4."/>
+      <w:lvlJc w:val="left"/>
+      <w:pPr>
+        <w:ind w:left="2880" w:hanging="360"/>
+      </w:pPr>
+    </w:lvl>
+    <w:lvl w:ilvl="4">
+      <w:start w:val="4"/>
+      <w:numFmt w:val="decimal"/>
+      <w:lvlText w:val="%5."/>
+      <w:lvlJc w:val="left"/>
+      <w:pPr>
+        <w:ind w:left="3600" w:hanging="360"/>
+      </w:pPr>
+    </w:lvl>
+    <w:lvl w:ilvl="5">
+      <w:start w:val="4"/>
+      <w:numFmt w:val="decimal"/>
+      <w:lvlText w:val="%6."/>
+      <w:lvlJc w:val="left"/>
+      <w:pPr>
+        <w:ind w:left="4320" w:hanging="360"/>
+      </w:pPr>
+    </w:lvl>
+    <w:lvl w:ilvl="6">
+      <w:start w:val="4"/>
+      <w:numFmt w:val="decimal"/>
+      <w:lvlText w:val="%7."/>
+      <w:lvlJc w:val="left"/>
+      <w:pPr>
+        <w:ind w:left="5040" w:hanging="360"/>
+      </w:pPr>
+    </w:lvl>
+    <w:lvl w:ilvl="7">
+      <w:start w:val="4"/>
+      <w:numFmt w:val="decimal"/>
+      <w:lvlText w:val="%8."/>
+      <w:lvlJc w:val="left"/>
+      <w:pPr>
+        <w:ind w:left="5760" w:hanging="360"/>
+      </w:pPr>
+    </w:lvl>
+    <w:lvl w:ilvl="8">
+      <w:start w:val="4"/>
+      <w:numFmt w:val="decimal"/>
+      <w:lvlText w:val="%9."/>
+      <w:lvlJc w:val="left"/>
+      <w:pPr>
+        <w:ind w:left="6480" w:hanging="360"/>
+      </w:pPr>
+    </w:lvl>
+  </w:abstractNum>
+  <w:abstractNum w:abstractNumId="6" w15:restartNumberingAfterBreak="0">
+    <w:nsid w:val="00A99415"/>
+    <w:multiLevelType w:val="multilevel"/>
+    <w:tmpl w:val="3664F186"/>
+    <w:lvl w:ilvl="0">
+      <w:start w:val="5"/>
+      <w:numFmt w:val="decimal"/>
+      <w:lvlText w:val="%1."/>
+      <w:lvlJc w:val="left"/>
+      <w:pPr>
+        <w:ind w:left="720" w:hanging="360"/>
+      </w:pPr>
+    </w:lvl>
+    <w:lvl w:ilvl="1">
+      <w:start w:val="5"/>
+      <w:numFmt w:val="decimal"/>
+      <w:lvlText w:val="%2."/>
+      <w:lvlJc w:val="left"/>
+      <w:pPr>
+        <w:ind w:left="1440" w:hanging="360"/>
+      </w:pPr>
+    </w:lvl>
+    <w:lvl w:ilvl="2">
+      <w:start w:val="5"/>
+      <w:numFmt w:val="decimal"/>
+      <w:lvlText w:val="%3."/>
+      <w:lvlJc w:val="left"/>
+      <w:pPr>
+        <w:ind w:left="2160" w:hanging="360"/>
+      </w:pPr>
+    </w:lvl>
+    <w:lvl w:ilvl="3">
+      <w:start w:val="5"/>
+      <w:numFmt w:val="decimal"/>
+      <w:lvlText w:val="%4."/>
+      <w:lvlJc w:val="left"/>
+      <w:pPr>
+        <w:ind w:left="2880" w:hanging="360"/>
+      </w:pPr>
+    </w:lvl>
+    <w:lvl w:ilvl="4">
+      <w:start w:val="5"/>
+      <w:numFmt w:val="decimal"/>
+      <w:lvlText w:val="%5."/>
+      <w:lvlJc w:val="left"/>
+      <w:pPr>
+        <w:ind w:left="3600" w:hanging="360"/>
+      </w:pPr>
+    </w:lvl>
+    <w:lvl w:ilvl="5">
+      <w:start w:val="5"/>
+      <w:numFmt w:val="decimal"/>
+      <w:lvlText w:val="%6."/>
+      <w:lvlJc w:val="left"/>
+      <w:pPr>
+        <w:ind w:left="4320" w:hanging="360"/>
+      </w:pPr>
+    </w:lvl>
+    <w:lvl w:ilvl="6">
+      <w:start w:val="5"/>
+      <w:numFmt w:val="decimal"/>
+      <w:lvlText w:val="%7."/>
+      <w:lvlJc w:val="left"/>
+      <w:pPr>
+        <w:ind w:left="5040" w:hanging="360"/>
+      </w:pPr>
+    </w:lvl>
+    <w:lvl w:ilvl="7">
+      <w:start w:val="5"/>
+      <w:numFmt w:val="decimal"/>
+      <w:lvlText w:val="%8."/>
+      <w:lvlJc w:val="left"/>
+      <w:pPr>
+        <w:ind w:left="5760" w:hanging="360"/>
+      </w:pPr>
+    </w:lvl>
+    <w:lvl w:ilvl="8">
+      <w:start w:val="5"/>
+      <w:numFmt w:val="decimal"/>
+      <w:lvlText w:val="%9."/>
+      <w:lvlJc w:val="left"/>
+      <w:pPr>
+        <w:ind w:left="6480" w:hanging="360"/>
+      </w:pPr>
+    </w:lvl>
+  </w:abstractNum>
+  <w:abstractNum w:abstractNumId="7" w15:restartNumberingAfterBreak="0">
+    <w:nsid w:val="00A99416"/>
+    <w:multiLevelType w:val="multilevel"/>
+    <w:tmpl w:val="2A3EE8E8"/>
+    <w:lvl w:ilvl="0">
+      <w:start w:val="6"/>
+      <w:numFmt w:val="decimal"/>
+      <w:lvlText w:val="%1."/>
+      <w:lvlJc w:val="left"/>
+      <w:pPr>
+        <w:ind w:left="720" w:hanging="360"/>
+      </w:pPr>
+    </w:lvl>
+    <w:lvl w:ilvl="1">
+      <w:start w:val="6"/>
+      <w:numFmt w:val="decimal"/>
+      <w:lvlText w:val="%2."/>
+      <w:lvlJc w:val="left"/>
+      <w:pPr>
+        <w:ind w:left="1440" w:hanging="360"/>
+      </w:pPr>
+    </w:lvl>
+    <w:lvl w:ilvl="2">
+      <w:start w:val="6"/>
+      <w:numFmt w:val="decimal"/>
+      <w:lvlText w:val="%3."/>
+      <w:lvlJc w:val="left"/>
+      <w:pPr>
+        <w:ind w:left="2160" w:hanging="360"/>
+      </w:pPr>
+    </w:lvl>
+    <w:lvl w:ilvl="3">
+      <w:start w:val="6"/>
+      <w:numFmt w:val="decimal"/>
+      <w:lvlText w:val="%4."/>
+      <w:lvlJc w:val="left"/>
+      <w:pPr>
+        <w:ind w:left="2880" w:hanging="360"/>
+      </w:pPr>
+    </w:lvl>
+    <w:lvl w:ilvl="4">
+      <w:start w:val="6"/>
+      <w:numFmt w:val="decimal"/>
+      <w:lvlText w:val="%5."/>
+      <w:lvlJc w:val="left"/>
+      <w:pPr>
+        <w:ind w:left="3600" w:hanging="360"/>
+      </w:pPr>
+    </w:lvl>
+    <w:lvl w:ilvl="5">
+      <w:start w:val="6"/>
+      <w:numFmt w:val="decimal"/>
+      <w:lvlText w:val="%6."/>
+      <w:lvlJc w:val="left"/>
+      <w:pPr>
+        <w:ind w:left="4320" w:hanging="360"/>
+      </w:pPr>
+    </w:lvl>
+    <w:lvl w:ilvl="6">
+      <w:start w:val="6"/>
+      <w:numFmt w:val="decimal"/>
+      <w:lvlText w:val="%7."/>
+      <w:lvlJc w:val="left"/>
+      <w:pPr>
+        <w:ind w:left="5040" w:hanging="360"/>
+      </w:pPr>
+    </w:lvl>
+    <w:lvl w:ilvl="7">
+      <w:start w:val="6"/>
+      <w:numFmt w:val="decimal"/>
+      <w:lvlText w:val="%8."/>
+      <w:lvlJc w:val="left"/>
+      <w:pPr>
+        <w:ind w:left="5760" w:hanging="360"/>
+      </w:pPr>
+    </w:lvl>
+    <w:lvl w:ilvl="8">
+      <w:start w:val="6"/>
+      <w:numFmt w:val="decimal"/>
+      <w:lvlText w:val="%9."/>
+      <w:lvlJc w:val="left"/>
+      <w:pPr>
+        <w:ind w:left="6480" w:hanging="360"/>
+      </w:pPr>
+    </w:lvl>
+  </w:abstractNum>
+  <w:abstractNum w:abstractNumId="8" w15:restartNumberingAfterBreak="0">
     <w:nsid w:val="00A99511"/>
     <w:multiLevelType w:val="multilevel"/>
     <w:tmpl w:val="15AA6EF2"/>
@@ -375,7 +803,7 @@
       </w:pPr>
     </w:lvl>
   </w:abstractNum>
-  <w:abstractNum w:abstractNumId="4" w15:restartNumberingAfterBreak="0">
+  <w:abstractNum w:abstractNumId="9" w15:restartNumberingAfterBreak="0">
     <w:nsid w:val="25B42E34"/>
     <w:multiLevelType w:val="multilevel"/>
     <w:tmpl w:val="040C001D"/>
@@ -481,7 +909,7 @@
       </w:pPr>
     </w:lvl>
   </w:abstractNum>
-  <w:abstractNum w:abstractNumId="5" w15:restartNumberingAfterBreak="0">
+  <w:abstractNum w:abstractNumId="10" w15:restartNumberingAfterBreak="0">
     <w:nsid w:val="324A70B7"/>
     <w:multiLevelType w:val="multilevel"/>
     <w:tmpl w:val="4B88F872"/>
@@ -568,7 +996,7 @@
       </w:pPr>
     </w:lvl>
   </w:abstractNum>
-  <w:abstractNum w:abstractNumId="6" w15:restartNumberingAfterBreak="0">
+  <w:abstractNum w:abstractNumId="11" w15:restartNumberingAfterBreak="0">
     <w:nsid w:val="71315DCA"/>
     <w:multiLevelType w:val="multilevel"/>
     <w:tmpl w:val="71D0CCCC"/>
@@ -681,7 +1109,7 @@
       </w:pPr>
     </w:lvl>
   </w:abstractNum>
-  <w:abstractNum w:abstractNumId="7" w15:restartNumberingAfterBreak="0">
+  <w:abstractNum w:abstractNumId="12" w15:restartNumberingAfterBreak="0">
     <w:nsid w:val="78191783"/>
     <w:multiLevelType w:val="multilevel"/>
     <w:tmpl w:val="19D673C4"/>
@@ -736,7 +1164,6 @@
     <w:lvl w:ilvl="5">
       <w:start w:val="1"/>
       <w:numFmt w:val="decimal"/>
-      <w:pStyle w:val="Ttulo6"/>
       <w:lvlText w:val="%1.%2.%3.%4.%5.%6."/>
       <w:lvlJc w:val="left"/>
       <w:pPr>
@@ -775,19 +1202,19 @@
     </w:lvl>
   </w:abstractNum>
   <w:num w:numId="1" w16cid:durableId="1454865651">
-    <w:abstractNumId w:val="7"/>
+    <w:abstractNumId w:val="12"/>
   </w:num>
   <w:num w:numId="2" w16cid:durableId="229973544">
-    <w:abstractNumId w:val="4"/>
+    <w:abstractNumId w:val="9"/>
   </w:num>
   <w:num w:numId="3" w16cid:durableId="680008955">
-    <w:abstractNumId w:val="5"/>
+    <w:abstractNumId w:val="10"/>
   </w:num>
   <w:num w:numId="4" w16cid:durableId="824468196">
     <w:abstractNumId w:val="0"/>
   </w:num>
   <w:num w:numId="5" w16cid:durableId="1323001904">
-    <w:abstractNumId w:val="6"/>
+    <w:abstractNumId w:val="11"/>
     <w:lvlOverride w:ilvl="0">
       <w:startOverride w:val="1"/>
     </w:lvlOverride>
@@ -817,7 +1244,7 @@
     </w:lvlOverride>
   </w:num>
   <w:num w:numId="6" w16cid:durableId="1804540487">
-    <w:abstractNumId w:val="6"/>
+    <w:abstractNumId w:val="11"/>
     <w:lvlOverride w:ilvl="0">
       <w:startOverride w:val="1"/>
     </w:lvlOverride>
@@ -847,7 +1274,7 @@
     </w:lvlOverride>
   </w:num>
   <w:num w:numId="7" w16cid:durableId="795753468">
-    <w:abstractNumId w:val="6"/>
+    <w:abstractNumId w:val="11"/>
     <w:lvlOverride w:ilvl="0">
       <w:startOverride w:val="1"/>
     </w:lvlOverride>
@@ -1108,7 +1535,7 @@
     <w:abstractNumId w:val="1"/>
   </w:num>
   <w:num w:numId="22" w16cid:durableId="1464692767">
-    <w:abstractNumId w:val="3"/>
+    <w:abstractNumId w:val="8"/>
     <w:lvlOverride w:ilvl="0">
       <w:startOverride w:val="1"/>
     </w:lvlOverride>
@@ -1201,7 +1628,7 @@
     <w:abstractNumId w:val="1"/>
   </w:num>
   <w:num w:numId="26" w16cid:durableId="1437365300">
-    <w:abstractNumId w:val="3"/>
+    <w:abstractNumId w:val="8"/>
     <w:lvlOverride w:ilvl="0">
       <w:startOverride w:val="1"/>
     </w:lvlOverride>
@@ -1294,7 +1721,7 @@
     <w:abstractNumId w:val="1"/>
   </w:num>
   <w:num w:numId="30" w16cid:durableId="1704860893">
-    <w:abstractNumId w:val="3"/>
+    <w:abstractNumId w:val="8"/>
     <w:lvlOverride w:ilvl="0">
       <w:startOverride w:val="1"/>
     </w:lvlOverride>
@@ -1387,7 +1814,7 @@
     <w:abstractNumId w:val="1"/>
   </w:num>
   <w:num w:numId="34" w16cid:durableId="856772899">
-    <w:abstractNumId w:val="3"/>
+    <w:abstractNumId w:val="8"/>
     <w:lvlOverride w:ilvl="0">
       <w:startOverride w:val="1"/>
     </w:lvlOverride>
@@ -1480,7 +1907,7 @@
     <w:abstractNumId w:val="1"/>
   </w:num>
   <w:num w:numId="38" w16cid:durableId="463356485">
-    <w:abstractNumId w:val="3"/>
+    <w:abstractNumId w:val="8"/>
     <w:lvlOverride w:ilvl="0">
       <w:startOverride w:val="1"/>
     </w:lvlOverride>
@@ -1573,7 +2000,7 @@
     <w:abstractNumId w:val="1"/>
   </w:num>
   <w:num w:numId="42" w16cid:durableId="1443066985">
-    <w:abstractNumId w:val="3"/>
+    <w:abstractNumId w:val="8"/>
     <w:lvlOverride w:ilvl="0">
       <w:startOverride w:val="1"/>
     </w:lvlOverride>
@@ -1666,7 +2093,7 @@
     <w:abstractNumId w:val="1"/>
   </w:num>
   <w:num w:numId="46" w16cid:durableId="624848102">
-    <w:abstractNumId w:val="3"/>
+    <w:abstractNumId w:val="8"/>
     <w:lvlOverride w:ilvl="0">
       <w:startOverride w:val="1"/>
     </w:lvlOverride>
@@ -1759,7 +2186,7 @@
     <w:abstractNumId w:val="1"/>
   </w:num>
   <w:num w:numId="50" w16cid:durableId="902985529">
-    <w:abstractNumId w:val="3"/>
+    <w:abstractNumId w:val="8"/>
     <w:lvlOverride w:ilvl="0">
       <w:startOverride w:val="1"/>
     </w:lvlOverride>
@@ -1852,7 +2279,7 @@
     <w:abstractNumId w:val="1"/>
   </w:num>
   <w:num w:numId="54" w16cid:durableId="1450973243">
-    <w:abstractNumId w:val="3"/>
+    <w:abstractNumId w:val="8"/>
     <w:lvlOverride w:ilvl="0">
       <w:startOverride w:val="1"/>
     </w:lvlOverride>
@@ -1945,7 +2372,7 @@
     <w:abstractNumId w:val="1"/>
   </w:num>
   <w:num w:numId="58" w16cid:durableId="77946263">
-    <w:abstractNumId w:val="3"/>
+    <w:abstractNumId w:val="8"/>
     <w:lvlOverride w:ilvl="0">
       <w:startOverride w:val="1"/>
     </w:lvlOverride>
@@ -2033,12 +2460,570 @@
     <w:lvlOverride w:ilvl="8">
       <w:startOverride w:val="1"/>
     </w:lvlOverride>
+  </w:num>
+  <w:num w:numId="61" w16cid:durableId="420837992">
+    <w:abstractNumId w:val="1"/>
+  </w:num>
+  <w:num w:numId="62" w16cid:durableId="1328360463">
+    <w:abstractNumId w:val="2"/>
+    <w:lvlOverride w:ilvl="0">
+      <w:startOverride w:val="1"/>
+    </w:lvlOverride>
+    <w:lvlOverride w:ilvl="1">
+      <w:startOverride w:val="1"/>
+    </w:lvlOverride>
+    <w:lvlOverride w:ilvl="2">
+      <w:startOverride w:val="1"/>
+    </w:lvlOverride>
+    <w:lvlOverride w:ilvl="3">
+      <w:startOverride w:val="1"/>
+    </w:lvlOverride>
+    <w:lvlOverride w:ilvl="4">
+      <w:startOverride w:val="1"/>
+    </w:lvlOverride>
+    <w:lvlOverride w:ilvl="5">
+      <w:startOverride w:val="1"/>
+    </w:lvlOverride>
+    <w:lvlOverride w:ilvl="6">
+      <w:startOverride w:val="1"/>
+    </w:lvlOverride>
+    <w:lvlOverride w:ilvl="7">
+      <w:startOverride w:val="1"/>
+    </w:lvlOverride>
+    <w:lvlOverride w:ilvl="8">
+      <w:startOverride w:val="1"/>
+    </w:lvlOverride>
+  </w:num>
+  <w:num w:numId="63" w16cid:durableId="1028484757">
+    <w:abstractNumId w:val="3"/>
+    <w:lvlOverride w:ilvl="0">
+      <w:startOverride w:val="2"/>
+    </w:lvlOverride>
+    <w:lvlOverride w:ilvl="1">
+      <w:startOverride w:val="2"/>
+    </w:lvlOverride>
+    <w:lvlOverride w:ilvl="2">
+      <w:startOverride w:val="2"/>
+    </w:lvlOverride>
+    <w:lvlOverride w:ilvl="3">
+      <w:startOverride w:val="2"/>
+    </w:lvlOverride>
+    <w:lvlOverride w:ilvl="4">
+      <w:startOverride w:val="2"/>
+    </w:lvlOverride>
+    <w:lvlOverride w:ilvl="5">
+      <w:startOverride w:val="2"/>
+    </w:lvlOverride>
+    <w:lvlOverride w:ilvl="6">
+      <w:startOverride w:val="2"/>
+    </w:lvlOverride>
+    <w:lvlOverride w:ilvl="7">
+      <w:startOverride w:val="2"/>
+    </w:lvlOverride>
+    <w:lvlOverride w:ilvl="8">
+      <w:startOverride w:val="2"/>
+    </w:lvlOverride>
+  </w:num>
+  <w:num w:numId="64" w16cid:durableId="2128236207">
+    <w:abstractNumId w:val="4"/>
+    <w:lvlOverride w:ilvl="0">
+      <w:startOverride w:val="3"/>
+    </w:lvlOverride>
+    <w:lvlOverride w:ilvl="1">
+      <w:startOverride w:val="3"/>
+    </w:lvlOverride>
+    <w:lvlOverride w:ilvl="2">
+      <w:startOverride w:val="3"/>
+    </w:lvlOverride>
+    <w:lvlOverride w:ilvl="3">
+      <w:startOverride w:val="3"/>
+    </w:lvlOverride>
+    <w:lvlOverride w:ilvl="4">
+      <w:startOverride w:val="3"/>
+    </w:lvlOverride>
+    <w:lvlOverride w:ilvl="5">
+      <w:startOverride w:val="3"/>
+    </w:lvlOverride>
+    <w:lvlOverride w:ilvl="6">
+      <w:startOverride w:val="3"/>
+    </w:lvlOverride>
+    <w:lvlOverride w:ilvl="7">
+      <w:startOverride w:val="3"/>
+    </w:lvlOverride>
+    <w:lvlOverride w:ilvl="8">
+      <w:startOverride w:val="3"/>
+    </w:lvlOverride>
+  </w:num>
+  <w:num w:numId="65" w16cid:durableId="1199201550">
+    <w:abstractNumId w:val="5"/>
+    <w:lvlOverride w:ilvl="0">
+      <w:startOverride w:val="4"/>
+    </w:lvlOverride>
+    <w:lvlOverride w:ilvl="1">
+      <w:startOverride w:val="4"/>
+    </w:lvlOverride>
+    <w:lvlOverride w:ilvl="2">
+      <w:startOverride w:val="4"/>
+    </w:lvlOverride>
+    <w:lvlOverride w:ilvl="3">
+      <w:startOverride w:val="4"/>
+    </w:lvlOverride>
+    <w:lvlOverride w:ilvl="4">
+      <w:startOverride w:val="4"/>
+    </w:lvlOverride>
+    <w:lvlOverride w:ilvl="5">
+      <w:startOverride w:val="4"/>
+    </w:lvlOverride>
+    <w:lvlOverride w:ilvl="6">
+      <w:startOverride w:val="4"/>
+    </w:lvlOverride>
+    <w:lvlOverride w:ilvl="7">
+      <w:startOverride w:val="4"/>
+    </w:lvlOverride>
+    <w:lvlOverride w:ilvl="8">
+      <w:startOverride w:val="4"/>
+    </w:lvlOverride>
+  </w:num>
+  <w:num w:numId="66" w16cid:durableId="1117527970">
+    <w:abstractNumId w:val="6"/>
+    <w:lvlOverride w:ilvl="0">
+      <w:startOverride w:val="5"/>
+    </w:lvlOverride>
+    <w:lvlOverride w:ilvl="1">
+      <w:startOverride w:val="5"/>
+    </w:lvlOverride>
+    <w:lvlOverride w:ilvl="2">
+      <w:startOverride w:val="5"/>
+    </w:lvlOverride>
+    <w:lvlOverride w:ilvl="3">
+      <w:startOverride w:val="5"/>
+    </w:lvlOverride>
+    <w:lvlOverride w:ilvl="4">
+      <w:startOverride w:val="5"/>
+    </w:lvlOverride>
+    <w:lvlOverride w:ilvl="5">
+      <w:startOverride w:val="5"/>
+    </w:lvlOverride>
+    <w:lvlOverride w:ilvl="6">
+      <w:startOverride w:val="5"/>
+    </w:lvlOverride>
+    <w:lvlOverride w:ilvl="7">
+      <w:startOverride w:val="5"/>
+    </w:lvlOverride>
+    <w:lvlOverride w:ilvl="8">
+      <w:startOverride w:val="5"/>
+    </w:lvlOverride>
+  </w:num>
+  <w:num w:numId="67" w16cid:durableId="2020279203">
+    <w:abstractNumId w:val="7"/>
+    <w:lvlOverride w:ilvl="0">
+      <w:startOverride w:val="6"/>
+    </w:lvlOverride>
+    <w:lvlOverride w:ilvl="1">
+      <w:startOverride w:val="6"/>
+    </w:lvlOverride>
+    <w:lvlOverride w:ilvl="2">
+      <w:startOverride w:val="6"/>
+    </w:lvlOverride>
+    <w:lvlOverride w:ilvl="3">
+      <w:startOverride w:val="6"/>
+    </w:lvlOverride>
+    <w:lvlOverride w:ilvl="4">
+      <w:startOverride w:val="6"/>
+    </w:lvlOverride>
+    <w:lvlOverride w:ilvl="5">
+      <w:startOverride w:val="6"/>
+    </w:lvlOverride>
+    <w:lvlOverride w:ilvl="6">
+      <w:startOverride w:val="6"/>
+    </w:lvlOverride>
+    <w:lvlOverride w:ilvl="7">
+      <w:startOverride w:val="6"/>
+    </w:lvlOverride>
+    <w:lvlOverride w:ilvl="8">
+      <w:startOverride w:val="6"/>
+    </w:lvlOverride>
+  </w:num>
+  <w:num w:numId="68" w16cid:durableId="421605069">
+    <w:abstractNumId w:val="2"/>
+    <w:lvlOverride w:ilvl="0">
+      <w:startOverride w:val="1"/>
+    </w:lvlOverride>
+    <w:lvlOverride w:ilvl="1">
+      <w:startOverride w:val="1"/>
+    </w:lvlOverride>
+    <w:lvlOverride w:ilvl="2">
+      <w:startOverride w:val="1"/>
+    </w:lvlOverride>
+    <w:lvlOverride w:ilvl="3">
+      <w:startOverride w:val="1"/>
+    </w:lvlOverride>
+    <w:lvlOverride w:ilvl="4">
+      <w:startOverride w:val="1"/>
+    </w:lvlOverride>
+    <w:lvlOverride w:ilvl="5">
+      <w:startOverride w:val="1"/>
+    </w:lvlOverride>
+    <w:lvlOverride w:ilvl="6">
+      <w:startOverride w:val="1"/>
+    </w:lvlOverride>
+    <w:lvlOverride w:ilvl="7">
+      <w:startOverride w:val="1"/>
+    </w:lvlOverride>
+    <w:lvlOverride w:ilvl="8">
+      <w:startOverride w:val="1"/>
+    </w:lvlOverride>
+  </w:num>
+  <w:num w:numId="69" w16cid:durableId="412095324">
+    <w:abstractNumId w:val="3"/>
+    <w:lvlOverride w:ilvl="0">
+      <w:startOverride w:val="2"/>
+    </w:lvlOverride>
+    <w:lvlOverride w:ilvl="1">
+      <w:startOverride w:val="2"/>
+    </w:lvlOverride>
+    <w:lvlOverride w:ilvl="2">
+      <w:startOverride w:val="2"/>
+    </w:lvlOverride>
+    <w:lvlOverride w:ilvl="3">
+      <w:startOverride w:val="2"/>
+    </w:lvlOverride>
+    <w:lvlOverride w:ilvl="4">
+      <w:startOverride w:val="2"/>
+    </w:lvlOverride>
+    <w:lvlOverride w:ilvl="5">
+      <w:startOverride w:val="2"/>
+    </w:lvlOverride>
+    <w:lvlOverride w:ilvl="6">
+      <w:startOverride w:val="2"/>
+    </w:lvlOverride>
+    <w:lvlOverride w:ilvl="7">
+      <w:startOverride w:val="2"/>
+    </w:lvlOverride>
+    <w:lvlOverride w:ilvl="8">
+      <w:startOverride w:val="2"/>
+    </w:lvlOverride>
+  </w:num>
+  <w:num w:numId="70" w16cid:durableId="665668515">
+    <w:abstractNumId w:val="4"/>
+    <w:lvlOverride w:ilvl="0">
+      <w:startOverride w:val="3"/>
+    </w:lvlOverride>
+    <w:lvlOverride w:ilvl="1">
+      <w:startOverride w:val="3"/>
+    </w:lvlOverride>
+    <w:lvlOverride w:ilvl="2">
+      <w:startOverride w:val="3"/>
+    </w:lvlOverride>
+    <w:lvlOverride w:ilvl="3">
+      <w:startOverride w:val="3"/>
+    </w:lvlOverride>
+    <w:lvlOverride w:ilvl="4">
+      <w:startOverride w:val="3"/>
+    </w:lvlOverride>
+    <w:lvlOverride w:ilvl="5">
+      <w:startOverride w:val="3"/>
+    </w:lvlOverride>
+    <w:lvlOverride w:ilvl="6">
+      <w:startOverride w:val="3"/>
+    </w:lvlOverride>
+    <w:lvlOverride w:ilvl="7">
+      <w:startOverride w:val="3"/>
+    </w:lvlOverride>
+    <w:lvlOverride w:ilvl="8">
+      <w:startOverride w:val="3"/>
+    </w:lvlOverride>
+  </w:num>
+  <w:num w:numId="71" w16cid:durableId="991639713">
+    <w:abstractNumId w:val="1"/>
+  </w:num>
+  <w:num w:numId="72" w16cid:durableId="1404840832">
+    <w:abstractNumId w:val="2"/>
+    <w:lvlOverride w:ilvl="0">
+      <w:startOverride w:val="1"/>
+    </w:lvlOverride>
+    <w:lvlOverride w:ilvl="1">
+      <w:startOverride w:val="1"/>
+    </w:lvlOverride>
+    <w:lvlOverride w:ilvl="2">
+      <w:startOverride w:val="1"/>
+    </w:lvlOverride>
+    <w:lvlOverride w:ilvl="3">
+      <w:startOverride w:val="1"/>
+    </w:lvlOverride>
+    <w:lvlOverride w:ilvl="4">
+      <w:startOverride w:val="1"/>
+    </w:lvlOverride>
+    <w:lvlOverride w:ilvl="5">
+      <w:startOverride w:val="1"/>
+    </w:lvlOverride>
+    <w:lvlOverride w:ilvl="6">
+      <w:startOverride w:val="1"/>
+    </w:lvlOverride>
+    <w:lvlOverride w:ilvl="7">
+      <w:startOverride w:val="1"/>
+    </w:lvlOverride>
+    <w:lvlOverride w:ilvl="8">
+      <w:startOverride w:val="1"/>
+    </w:lvlOverride>
+  </w:num>
+  <w:num w:numId="73" w16cid:durableId="1011297586">
+    <w:abstractNumId w:val="3"/>
+    <w:lvlOverride w:ilvl="0">
+      <w:startOverride w:val="2"/>
+    </w:lvlOverride>
+    <w:lvlOverride w:ilvl="1">
+      <w:startOverride w:val="2"/>
+    </w:lvlOverride>
+    <w:lvlOverride w:ilvl="2">
+      <w:startOverride w:val="2"/>
+    </w:lvlOverride>
+    <w:lvlOverride w:ilvl="3">
+      <w:startOverride w:val="2"/>
+    </w:lvlOverride>
+    <w:lvlOverride w:ilvl="4">
+      <w:startOverride w:val="2"/>
+    </w:lvlOverride>
+    <w:lvlOverride w:ilvl="5">
+      <w:startOverride w:val="2"/>
+    </w:lvlOverride>
+    <w:lvlOverride w:ilvl="6">
+      <w:startOverride w:val="2"/>
+    </w:lvlOverride>
+    <w:lvlOverride w:ilvl="7">
+      <w:startOverride w:val="2"/>
+    </w:lvlOverride>
+    <w:lvlOverride w:ilvl="8">
+      <w:startOverride w:val="2"/>
+    </w:lvlOverride>
+  </w:num>
+  <w:num w:numId="74" w16cid:durableId="1898003987">
+    <w:abstractNumId w:val="4"/>
+    <w:lvlOverride w:ilvl="0">
+      <w:startOverride w:val="3"/>
+    </w:lvlOverride>
+    <w:lvlOverride w:ilvl="1">
+      <w:startOverride w:val="3"/>
+    </w:lvlOverride>
+    <w:lvlOverride w:ilvl="2">
+      <w:startOverride w:val="3"/>
+    </w:lvlOverride>
+    <w:lvlOverride w:ilvl="3">
+      <w:startOverride w:val="3"/>
+    </w:lvlOverride>
+    <w:lvlOverride w:ilvl="4">
+      <w:startOverride w:val="3"/>
+    </w:lvlOverride>
+    <w:lvlOverride w:ilvl="5">
+      <w:startOverride w:val="3"/>
+    </w:lvlOverride>
+    <w:lvlOverride w:ilvl="6">
+      <w:startOverride w:val="3"/>
+    </w:lvlOverride>
+    <w:lvlOverride w:ilvl="7">
+      <w:startOverride w:val="3"/>
+    </w:lvlOverride>
+    <w:lvlOverride w:ilvl="8">
+      <w:startOverride w:val="3"/>
+    </w:lvlOverride>
+  </w:num>
+  <w:num w:numId="75" w16cid:durableId="2043820765">
+    <w:abstractNumId w:val="5"/>
+    <w:lvlOverride w:ilvl="0">
+      <w:startOverride w:val="4"/>
+    </w:lvlOverride>
+    <w:lvlOverride w:ilvl="1">
+      <w:startOverride w:val="4"/>
+    </w:lvlOverride>
+    <w:lvlOverride w:ilvl="2">
+      <w:startOverride w:val="4"/>
+    </w:lvlOverride>
+    <w:lvlOverride w:ilvl="3">
+      <w:startOverride w:val="4"/>
+    </w:lvlOverride>
+    <w:lvlOverride w:ilvl="4">
+      <w:startOverride w:val="4"/>
+    </w:lvlOverride>
+    <w:lvlOverride w:ilvl="5">
+      <w:startOverride w:val="4"/>
+    </w:lvlOverride>
+    <w:lvlOverride w:ilvl="6">
+      <w:startOverride w:val="4"/>
+    </w:lvlOverride>
+    <w:lvlOverride w:ilvl="7">
+      <w:startOverride w:val="4"/>
+    </w:lvlOverride>
+    <w:lvlOverride w:ilvl="8">
+      <w:startOverride w:val="4"/>
+    </w:lvlOverride>
+  </w:num>
+  <w:num w:numId="76" w16cid:durableId="296105045">
+    <w:abstractNumId w:val="6"/>
+    <w:lvlOverride w:ilvl="0">
+      <w:startOverride w:val="5"/>
+    </w:lvlOverride>
+    <w:lvlOverride w:ilvl="1">
+      <w:startOverride w:val="5"/>
+    </w:lvlOverride>
+    <w:lvlOverride w:ilvl="2">
+      <w:startOverride w:val="5"/>
+    </w:lvlOverride>
+    <w:lvlOverride w:ilvl="3">
+      <w:startOverride w:val="5"/>
+    </w:lvlOverride>
+    <w:lvlOverride w:ilvl="4">
+      <w:startOverride w:val="5"/>
+    </w:lvlOverride>
+    <w:lvlOverride w:ilvl="5">
+      <w:startOverride w:val="5"/>
+    </w:lvlOverride>
+    <w:lvlOverride w:ilvl="6">
+      <w:startOverride w:val="5"/>
+    </w:lvlOverride>
+    <w:lvlOverride w:ilvl="7">
+      <w:startOverride w:val="5"/>
+    </w:lvlOverride>
+    <w:lvlOverride w:ilvl="8">
+      <w:startOverride w:val="5"/>
+    </w:lvlOverride>
+  </w:num>
+  <w:num w:numId="77" w16cid:durableId="1224411800">
+    <w:abstractNumId w:val="7"/>
+    <w:lvlOverride w:ilvl="0">
+      <w:startOverride w:val="6"/>
+    </w:lvlOverride>
+    <w:lvlOverride w:ilvl="1">
+      <w:startOverride w:val="6"/>
+    </w:lvlOverride>
+    <w:lvlOverride w:ilvl="2">
+      <w:startOverride w:val="6"/>
+    </w:lvlOverride>
+    <w:lvlOverride w:ilvl="3">
+      <w:startOverride w:val="6"/>
+    </w:lvlOverride>
+    <w:lvlOverride w:ilvl="4">
+      <w:startOverride w:val="6"/>
+    </w:lvlOverride>
+    <w:lvlOverride w:ilvl="5">
+      <w:startOverride w:val="6"/>
+    </w:lvlOverride>
+    <w:lvlOverride w:ilvl="6">
+      <w:startOverride w:val="6"/>
+    </w:lvlOverride>
+    <w:lvlOverride w:ilvl="7">
+      <w:startOverride w:val="6"/>
+    </w:lvlOverride>
+    <w:lvlOverride w:ilvl="8">
+      <w:startOverride w:val="6"/>
+    </w:lvlOverride>
+  </w:num>
+  <w:num w:numId="78" w16cid:durableId="1111050936">
+    <w:abstractNumId w:val="2"/>
+    <w:lvlOverride w:ilvl="0">
+      <w:startOverride w:val="1"/>
+    </w:lvlOverride>
+    <w:lvlOverride w:ilvl="1">
+      <w:startOverride w:val="1"/>
+    </w:lvlOverride>
+    <w:lvlOverride w:ilvl="2">
+      <w:startOverride w:val="1"/>
+    </w:lvlOverride>
+    <w:lvlOverride w:ilvl="3">
+      <w:startOverride w:val="1"/>
+    </w:lvlOverride>
+    <w:lvlOverride w:ilvl="4">
+      <w:startOverride w:val="1"/>
+    </w:lvlOverride>
+    <w:lvlOverride w:ilvl="5">
+      <w:startOverride w:val="1"/>
+    </w:lvlOverride>
+    <w:lvlOverride w:ilvl="6">
+      <w:startOverride w:val="1"/>
+    </w:lvlOverride>
+    <w:lvlOverride w:ilvl="7">
+      <w:startOverride w:val="1"/>
+    </w:lvlOverride>
+    <w:lvlOverride w:ilvl="8">
+      <w:startOverride w:val="1"/>
+    </w:lvlOverride>
+  </w:num>
+  <w:num w:numId="79" w16cid:durableId="215897908">
+    <w:abstractNumId w:val="3"/>
+    <w:lvlOverride w:ilvl="0">
+      <w:startOverride w:val="2"/>
+    </w:lvlOverride>
+    <w:lvlOverride w:ilvl="1">
+      <w:startOverride w:val="2"/>
+    </w:lvlOverride>
+    <w:lvlOverride w:ilvl="2">
+      <w:startOverride w:val="2"/>
+    </w:lvlOverride>
+    <w:lvlOverride w:ilvl="3">
+      <w:startOverride w:val="2"/>
+    </w:lvlOverride>
+    <w:lvlOverride w:ilvl="4">
+      <w:startOverride w:val="2"/>
+    </w:lvlOverride>
+    <w:lvlOverride w:ilvl="5">
+      <w:startOverride w:val="2"/>
+    </w:lvlOverride>
+    <w:lvlOverride w:ilvl="6">
+      <w:startOverride w:val="2"/>
+    </w:lvlOverride>
+    <w:lvlOverride w:ilvl="7">
+      <w:startOverride w:val="2"/>
+    </w:lvlOverride>
+    <w:lvlOverride w:ilvl="8">
+      <w:startOverride w:val="2"/>
+    </w:lvlOverride>
+  </w:num>
+  <w:num w:numId="80" w16cid:durableId="287974020">
+    <w:abstractNumId w:val="4"/>
+    <w:lvlOverride w:ilvl="0">
+      <w:startOverride w:val="3"/>
+    </w:lvlOverride>
+    <w:lvlOverride w:ilvl="1">
+      <w:startOverride w:val="3"/>
+    </w:lvlOverride>
+    <w:lvlOverride w:ilvl="2">
+      <w:startOverride w:val="3"/>
+    </w:lvlOverride>
+    <w:lvlOverride w:ilvl="3">
+      <w:startOverride w:val="3"/>
+    </w:lvlOverride>
+    <w:lvlOverride w:ilvl="4">
+      <w:startOverride w:val="3"/>
+    </w:lvlOverride>
+    <w:lvlOverride w:ilvl="5">
+      <w:startOverride w:val="3"/>
+    </w:lvlOverride>
+    <w:lvlOverride w:ilvl="6">
+      <w:startOverride w:val="3"/>
+    </w:lvlOverride>
+    <w:lvlOverride w:ilvl="7">
+      <w:startOverride w:val="3"/>
+    </w:lvlOverride>
+    <w:lvlOverride w:ilvl="8">
+      <w:startOverride w:val="3"/>
+    </w:lvlOverride>
+  </w:num>
+  <w:num w:numId="81" w16cid:durableId="1172796020">
+    <w:abstractNumId w:val="1"/>
+  </w:num>
+  <w:num w:numId="82" w16cid:durableId="1438596182">
+    <w:abstractNumId w:val="1"/>
+  </w:num>
+  <w:num w:numId="83" w16cid:durableId="555969921">
+    <w:abstractNumId w:val="1"/>
+  </w:num>
+  <w:num w:numId="84" w16cid:durableId="1857764575">
+    <w:abstractNumId w:val="1"/>
   </w:num>
 </w:numbering>
 </file>
 
 <file path=word/styles.xml><?xml version="1.0" encoding="utf-8"?>
-<w:styles xmlns:mc="http://schemas.openxmlformats.org/markup-compatibility/2006" xmlns:r="http://schemas.openxmlformats.org/officeDocument/2006/relationships" xmlns:w="http://schemas.openxmlformats.org/wordprocessingml/2006/main" xmlns:w14="http://schemas.microsoft.com/office/word/2010/wordml" xmlns:w15="http://schemas.microsoft.com/office/word/2012/wordml" xmlns:w16cex="http://schemas.microsoft.com/office/word/2018/wordml/cex" xmlns:w16cid="http://schemas.microsoft.com/office/word/2016/wordml/cid" xmlns:w16="http://schemas.microsoft.com/office/word/2018/wordml" xmlns:w16du="http://schemas.microsoft.com/office/word/2023/wordml/word16du" xmlns:w16sdtdh="http://schemas.microsoft.com/office/word/2020/wordml/sdtdatahash" xmlns:w16se="http://schemas.microsoft.com/office/word/2015/wordml/symex" mc:Ignorable="w14 w15 w16se w16cid w16 w16cex w16sdtdh w16du">
+<w:styles xmlns:mc="http://schemas.openxmlformats.org/markup-compatibility/2006" xmlns:r="http://schemas.openxmlformats.org/officeDocument/2006/relationships" xmlns:w="http://schemas.openxmlformats.org/wordprocessingml/2006/main" xmlns:w14="http://schemas.microsoft.com/office/word/2010/wordml" xmlns:w15="http://schemas.microsoft.com/office/word/2012/wordml" xmlns:w16cex="http://schemas.microsoft.com/office/word/2018/wordml/cex" xmlns:w16cid="http://schemas.microsoft.com/office/word/2016/wordml/cid" xmlns:w16="http://schemas.microsoft.com/office/word/2018/wordml" xmlns:w16du="http://schemas.microsoft.com/office/word/2023/wordml/word16du" xmlns:w16sdtdh="http://schemas.microsoft.com/office/word/2020/wordml/sdtdatahash" xmlns:w16sdtfl="http://schemas.microsoft.com/office/word/2024/wordml/sdtformatlock" xmlns:w16se="http://schemas.microsoft.com/office/word/2015/wordml/symex" mc:Ignorable="w14 w15 w16se w16cid w16 w16cex w16sdtdh w16sdtfl w16du">
   <w:docDefaults>
     <w:rPrDefault>
       <w:rPr>
@@ -2517,25 +3502,21 @@
   </w:style>
   <w:style w:type="paragraph" w:styleId="Ttulo6">
     <w:name w:val="heading 6"/>
-    <w:basedOn w:val="Normal"/>
+    <w:basedOn w:val="Textoindependiente"/>
     <w:next w:val="Textoindependiente"/>
     <w:uiPriority w:val="9"/>
     <w:unhideWhenUsed/>
     <w:qFormat/>
-    <w:rsid w:val="009137D8"/>
+    <w:rsid w:val="0070613A"/>
     <w:pPr>
-      <w:keepNext/>
-      <w:keepLines/>
-      <w:numPr>
-        <w:ilvl w:val="5"/>
-        <w:numId w:val="1"/>
-      </w:numPr>
-      <w:spacing w:before="200"/>
+      <w:spacing w:before="240"/>
+      <w:ind w:firstLine="0"/>
+      <w:contextualSpacing/>
       <w:outlineLvl w:val="5"/>
     </w:pPr>
     <w:rPr>
-      <w:rFonts w:asciiTheme="majorHAnsi" w:eastAsiaTheme="majorEastAsia" w:hAnsiTheme="majorHAnsi" w:cstheme="majorBidi"/>
-      <w:color w:val="000000" w:themeColor="text1"/>
+      <w:b/>
+      <w:bCs/>
     </w:rPr>
   </w:style>
   <w:style w:type="paragraph" w:styleId="Ttulo7">
@@ -2753,14 +3734,17 @@
     <w:uiPriority w:val="9"/>
     <w:unhideWhenUsed/>
     <w:qFormat/>
+    <w:rsid w:val="002F5AAB"/>
     <w:pPr>
       <w:spacing w:before="100" w:after="100"/>
+      <w:ind w:left="709" w:right="708" w:firstLine="11"/>
+      <w:jc w:val="both"/>
     </w:pPr>
     <w:rPr>
-      <w:rFonts w:asciiTheme="majorHAnsi" w:eastAsiaTheme="majorEastAsia" w:hAnsiTheme="majorHAnsi" w:cstheme="majorBidi"/>
+      <w:rFonts w:eastAsiaTheme="majorEastAsia"/>
       <w:bCs/>
-      <w:sz w:val="20"/>
-      <w:szCs w:val="20"/>
+      <w:i/>
+      <w:iCs/>
     </w:rPr>
   </w:style>
   <w:style w:type="paragraph" w:styleId="Textonotapie">

</xml_diff>

<commit_message>
Update figure 1 referencing
Add panel labels, update figure title, and add footnote.
</commit_message>
<xml_diff>
--- a/www/Template.docx
+++ b/www/Template.docx
@@ -3,10 +3,17 @@
 <w:document xmlns:wpc="http://schemas.microsoft.com/office/word/2010/wordprocessingCanvas" xmlns:cx="http://schemas.microsoft.com/office/drawing/2014/chartex" xmlns:cx1="http://schemas.microsoft.com/office/drawing/2015/9/8/chartex" xmlns:cx2="http://schemas.microsoft.com/office/drawing/2015/10/21/chartex" xmlns:cx3="http://schemas.microsoft.com/office/drawing/2016/5/9/chartex" xmlns:cx4="http://schemas.microsoft.com/office/drawing/2016/5/10/chartex" xmlns:cx5="http://schemas.microsoft.com/office/drawing/2016/5/11/chartex" xmlns:cx6="http://schemas.microsoft.com/office/drawing/2016/5/12/chartex" xmlns:cx7="http://schemas.microsoft.com/office/drawing/2016/5/13/chartex" xmlns:cx8="http://schemas.microsoft.com/office/drawing/2016/5/14/chartex" xmlns:mc="http://schemas.openxmlformats.org/markup-compatibility/2006" xmlns:aink="http://schemas.microsoft.com/office/drawing/2016/ink" xmlns:am3d="http://schemas.microsoft.com/office/drawing/2017/model3d" xmlns:o="urn:schemas-microsoft-com:office:office" xmlns:oel="http://schemas.microsoft.com/office/2019/extlst" xmlns:r="http://schemas.openxmlformats.org/officeDocument/2006/relationships" xmlns:m="http://schemas.openxmlformats.org/officeDocument/2006/math" xmlns:v="urn:schemas-microsoft-com:vml" xmlns:wp14="http://schemas.microsoft.com/office/word/2010/wordprocessingDrawing" xmlns:wp="http://schemas.openxmlformats.org/drawingml/2006/wordprocessingDrawing" xmlns:w10="urn:schemas-microsoft-com:office:word" xmlns:w="http://schemas.openxmlformats.org/wordprocessingml/2006/main" xmlns:w14="http://schemas.microsoft.com/office/word/2010/wordml" xmlns:w15="http://schemas.microsoft.com/office/word/2012/wordml" xmlns:w16cex="http://schemas.microsoft.com/office/word/2018/wordml/cex" xmlns:w16cid="http://schemas.microsoft.com/office/word/2016/wordml/cid" xmlns:w16="http://schemas.microsoft.com/office/word/2018/wordml" xmlns:w16du="http://schemas.microsoft.com/office/word/2023/wordml/word16du" xmlns:w16sdtdh="http://schemas.microsoft.com/office/word/2020/wordml/sdtdatahash" xmlns:w16sdtfl="http://schemas.microsoft.com/office/word/2024/wordml/sdtformatlock" xmlns:w16se="http://schemas.microsoft.com/office/word/2015/wordml/symex" xmlns:wpg="http://schemas.microsoft.com/office/word/2010/wordprocessingGroup" xmlns:wpi="http://schemas.microsoft.com/office/word/2010/wordprocessingInk" xmlns:wne="http://schemas.microsoft.com/office/word/2006/wordml" xmlns:wps="http://schemas.microsoft.com/office/word/2010/wordprocessingShape" mc:Ignorable="w14 w15 w16se w16cid w16 w16cex w16sdtdh w16sdtfl w16du wp14">
   <w:body>
     <w:p>
-      <w:bookmarkStart w:id="0" w:name="responses-to-reviwer-3"/>
-      <w:bookmarkStart w:id="1" w:name="Xc2df004c483927ad2e2f7d1b7ccc04d99bc2132"/>
+      <w:pPr>
+        <w:rPr>
+          <w:lang w:val="es-ES"/>
+        </w:rPr>
+      </w:pPr>
+      <w:bookmarkStart w:id="0" w:name="references"/>
+      <w:bookmarkStart w:id="1" w:name="refs"/>
+      <w:bookmarkStart w:id="2" w:name="ref-zhang_theoretical_1999"/>
       <w:bookmarkEnd w:id="0"/>
       <w:bookmarkEnd w:id="1"/>
+      <w:bookmarkEnd w:id="2"/>
     </w:p>
     <w:sectPr>
       <w:type w:val="continuous"/>
@@ -3018,6 +3025,99 @@
   </w:num>
   <w:num w:numId="84" w16cid:durableId="1857764575">
     <w:abstractNumId w:val="1"/>
+  </w:num>
+  <w:num w:numId="85" w16cid:durableId="1506433873">
+    <w:abstractNumId w:val="1"/>
+  </w:num>
+  <w:num w:numId="86" w16cid:durableId="957372680">
+    <w:abstractNumId w:val="8"/>
+    <w:lvlOverride w:ilvl="0">
+      <w:startOverride w:val="1"/>
+    </w:lvlOverride>
+    <w:lvlOverride w:ilvl="1">
+      <w:startOverride w:val="1"/>
+    </w:lvlOverride>
+    <w:lvlOverride w:ilvl="2">
+      <w:startOverride w:val="1"/>
+    </w:lvlOverride>
+    <w:lvlOverride w:ilvl="3">
+      <w:startOverride w:val="1"/>
+    </w:lvlOverride>
+    <w:lvlOverride w:ilvl="4">
+      <w:startOverride w:val="1"/>
+    </w:lvlOverride>
+    <w:lvlOverride w:ilvl="5">
+      <w:startOverride w:val="1"/>
+    </w:lvlOverride>
+    <w:lvlOverride w:ilvl="6">
+      <w:startOverride w:val="1"/>
+    </w:lvlOverride>
+    <w:lvlOverride w:ilvl="7">
+      <w:startOverride w:val="1"/>
+    </w:lvlOverride>
+    <w:lvlOverride w:ilvl="8">
+      <w:startOverride w:val="1"/>
+    </w:lvlOverride>
+  </w:num>
+  <w:num w:numId="87" w16cid:durableId="462773013">
+    <w:abstractNumId w:val="2"/>
+    <w:lvlOverride w:ilvl="0">
+      <w:startOverride w:val="1"/>
+    </w:lvlOverride>
+    <w:lvlOverride w:ilvl="1">
+      <w:startOverride w:val="1"/>
+    </w:lvlOverride>
+    <w:lvlOverride w:ilvl="2">
+      <w:startOverride w:val="1"/>
+    </w:lvlOverride>
+    <w:lvlOverride w:ilvl="3">
+      <w:startOverride w:val="1"/>
+    </w:lvlOverride>
+    <w:lvlOverride w:ilvl="4">
+      <w:startOverride w:val="1"/>
+    </w:lvlOverride>
+    <w:lvlOverride w:ilvl="5">
+      <w:startOverride w:val="1"/>
+    </w:lvlOverride>
+    <w:lvlOverride w:ilvl="6">
+      <w:startOverride w:val="1"/>
+    </w:lvlOverride>
+    <w:lvlOverride w:ilvl="7">
+      <w:startOverride w:val="1"/>
+    </w:lvlOverride>
+    <w:lvlOverride w:ilvl="8">
+      <w:startOverride w:val="1"/>
+    </w:lvlOverride>
+  </w:num>
+  <w:num w:numId="88" w16cid:durableId="1371608445">
+    <w:abstractNumId w:val="2"/>
+    <w:lvlOverride w:ilvl="0">
+      <w:startOverride w:val="1"/>
+    </w:lvlOverride>
+    <w:lvlOverride w:ilvl="1">
+      <w:startOverride w:val="1"/>
+    </w:lvlOverride>
+    <w:lvlOverride w:ilvl="2">
+      <w:startOverride w:val="1"/>
+    </w:lvlOverride>
+    <w:lvlOverride w:ilvl="3">
+      <w:startOverride w:val="1"/>
+    </w:lvlOverride>
+    <w:lvlOverride w:ilvl="4">
+      <w:startOverride w:val="1"/>
+    </w:lvlOverride>
+    <w:lvlOverride w:ilvl="5">
+      <w:startOverride w:val="1"/>
+    </w:lvlOverride>
+    <w:lvlOverride w:ilvl="6">
+      <w:startOverride w:val="1"/>
+    </w:lvlOverride>
+    <w:lvlOverride w:ilvl="7">
+      <w:startOverride w:val="1"/>
+    </w:lvlOverride>
+    <w:lvlOverride w:ilvl="8">
+      <w:startOverride w:val="1"/>
+    </w:lvlOverride>
   </w:num>
 </w:numbering>
 </file>
@@ -4531,6 +4631,17 @@
       <w:spacing w:after="0"/>
     </w:pPr>
   </w:style>
+  <w:style w:type="paragraph" w:customStyle="1" w:styleId="FigureNote">
+    <w:name w:val="FigureNote"/>
+    <w:qFormat/>
+    <w:rsid w:val="00233E20"/>
+    <w:pPr>
+      <w:spacing w:after="240" w:line="480" w:lineRule="auto"/>
+    </w:pPr>
+    <w:rPr>
+      <w:rFonts w:ascii="Times New Roman" w:hAnsi="Times New Roman" w:cs="Times New Roman"/>
+    </w:rPr>
+  </w:style>
 </w:styles>
 </file>
 

</xml_diff>

<commit_message>
Fix table and figure footer styles
After the latest changes, Tables 2 and S.1 could not fit into a single page
</commit_message>
<xml_diff>
--- a/www/Template.docx
+++ b/www/Template.docx
@@ -3,11 +3,6 @@
 <w:document xmlns:wpc="http://schemas.microsoft.com/office/word/2010/wordprocessingCanvas" xmlns:cx="http://schemas.microsoft.com/office/drawing/2014/chartex" xmlns:cx1="http://schemas.microsoft.com/office/drawing/2015/9/8/chartex" xmlns:cx2="http://schemas.microsoft.com/office/drawing/2015/10/21/chartex" xmlns:cx3="http://schemas.microsoft.com/office/drawing/2016/5/9/chartex" xmlns:cx4="http://schemas.microsoft.com/office/drawing/2016/5/10/chartex" xmlns:cx5="http://schemas.microsoft.com/office/drawing/2016/5/11/chartex" xmlns:cx6="http://schemas.microsoft.com/office/drawing/2016/5/12/chartex" xmlns:cx7="http://schemas.microsoft.com/office/drawing/2016/5/13/chartex" xmlns:cx8="http://schemas.microsoft.com/office/drawing/2016/5/14/chartex" xmlns:mc="http://schemas.openxmlformats.org/markup-compatibility/2006" xmlns:aink="http://schemas.microsoft.com/office/drawing/2016/ink" xmlns:am3d="http://schemas.microsoft.com/office/drawing/2017/model3d" xmlns:o="urn:schemas-microsoft-com:office:office" xmlns:oel="http://schemas.microsoft.com/office/2019/extlst" xmlns:r="http://schemas.openxmlformats.org/officeDocument/2006/relationships" xmlns:m="http://schemas.openxmlformats.org/officeDocument/2006/math" xmlns:v="urn:schemas-microsoft-com:vml" xmlns:wp14="http://schemas.microsoft.com/office/word/2010/wordprocessingDrawing" xmlns:wp="http://schemas.openxmlformats.org/drawingml/2006/wordprocessingDrawing" xmlns:w10="urn:schemas-microsoft-com:office:word" xmlns:w="http://schemas.openxmlformats.org/wordprocessingml/2006/main" xmlns:w14="http://schemas.microsoft.com/office/word/2010/wordml" xmlns:w15="http://schemas.microsoft.com/office/word/2012/wordml" xmlns:w16cex="http://schemas.microsoft.com/office/word/2018/wordml/cex" xmlns:w16cid="http://schemas.microsoft.com/office/word/2016/wordml/cid" xmlns:w16="http://schemas.microsoft.com/office/word/2018/wordml" xmlns:w16du="http://schemas.microsoft.com/office/word/2023/wordml/word16du" xmlns:w16sdtdh="http://schemas.microsoft.com/office/word/2020/wordml/sdtdatahash" xmlns:w16sdtfl="http://schemas.microsoft.com/office/word/2024/wordml/sdtformatlock" xmlns:w16se="http://schemas.microsoft.com/office/word/2015/wordml/symex" xmlns:wpg="http://schemas.microsoft.com/office/word/2010/wordprocessingGroup" xmlns:wpi="http://schemas.microsoft.com/office/word/2010/wordprocessingInk" xmlns:wne="http://schemas.microsoft.com/office/word/2006/wordml" xmlns:wps="http://schemas.microsoft.com/office/word/2010/wordprocessingShape" mc:Ignorable="w14 w15 w16se w16cid w16 w16cex w16sdtdh w16sdtfl w16du wp14">
   <w:body>
     <w:p>
-      <w:pPr>
-        <w:rPr>
-          <w:lang w:val="es-ES"/>
-        </w:rPr>
-      </w:pPr>
       <w:bookmarkStart w:id="0" w:name="references"/>
       <w:bookmarkStart w:id="1" w:name="refs"/>
       <w:bookmarkStart w:id="2" w:name="ref-zhang_theoretical_1999"/>
@@ -3090,6 +3085,99 @@
     </w:lvlOverride>
   </w:num>
   <w:num w:numId="88" w16cid:durableId="1371608445">
+    <w:abstractNumId w:val="2"/>
+    <w:lvlOverride w:ilvl="0">
+      <w:startOverride w:val="1"/>
+    </w:lvlOverride>
+    <w:lvlOverride w:ilvl="1">
+      <w:startOverride w:val="1"/>
+    </w:lvlOverride>
+    <w:lvlOverride w:ilvl="2">
+      <w:startOverride w:val="1"/>
+    </w:lvlOverride>
+    <w:lvlOverride w:ilvl="3">
+      <w:startOverride w:val="1"/>
+    </w:lvlOverride>
+    <w:lvlOverride w:ilvl="4">
+      <w:startOverride w:val="1"/>
+    </w:lvlOverride>
+    <w:lvlOverride w:ilvl="5">
+      <w:startOverride w:val="1"/>
+    </w:lvlOverride>
+    <w:lvlOverride w:ilvl="6">
+      <w:startOverride w:val="1"/>
+    </w:lvlOverride>
+    <w:lvlOverride w:ilvl="7">
+      <w:startOverride w:val="1"/>
+    </w:lvlOverride>
+    <w:lvlOverride w:ilvl="8">
+      <w:startOverride w:val="1"/>
+    </w:lvlOverride>
+  </w:num>
+  <w:num w:numId="89" w16cid:durableId="1573538263">
+    <w:abstractNumId w:val="1"/>
+  </w:num>
+  <w:num w:numId="90" w16cid:durableId="604924473">
+    <w:abstractNumId w:val="8"/>
+    <w:lvlOverride w:ilvl="0">
+      <w:startOverride w:val="1"/>
+    </w:lvlOverride>
+    <w:lvlOverride w:ilvl="1">
+      <w:startOverride w:val="1"/>
+    </w:lvlOverride>
+    <w:lvlOverride w:ilvl="2">
+      <w:startOverride w:val="1"/>
+    </w:lvlOverride>
+    <w:lvlOverride w:ilvl="3">
+      <w:startOverride w:val="1"/>
+    </w:lvlOverride>
+    <w:lvlOverride w:ilvl="4">
+      <w:startOverride w:val="1"/>
+    </w:lvlOverride>
+    <w:lvlOverride w:ilvl="5">
+      <w:startOverride w:val="1"/>
+    </w:lvlOverride>
+    <w:lvlOverride w:ilvl="6">
+      <w:startOverride w:val="1"/>
+    </w:lvlOverride>
+    <w:lvlOverride w:ilvl="7">
+      <w:startOverride w:val="1"/>
+    </w:lvlOverride>
+    <w:lvlOverride w:ilvl="8">
+      <w:startOverride w:val="1"/>
+    </w:lvlOverride>
+  </w:num>
+  <w:num w:numId="91" w16cid:durableId="767776361">
+    <w:abstractNumId w:val="2"/>
+    <w:lvlOverride w:ilvl="0">
+      <w:startOverride w:val="1"/>
+    </w:lvlOverride>
+    <w:lvlOverride w:ilvl="1">
+      <w:startOverride w:val="1"/>
+    </w:lvlOverride>
+    <w:lvlOverride w:ilvl="2">
+      <w:startOverride w:val="1"/>
+    </w:lvlOverride>
+    <w:lvlOverride w:ilvl="3">
+      <w:startOverride w:val="1"/>
+    </w:lvlOverride>
+    <w:lvlOverride w:ilvl="4">
+      <w:startOverride w:val="1"/>
+    </w:lvlOverride>
+    <w:lvlOverride w:ilvl="5">
+      <w:startOverride w:val="1"/>
+    </w:lvlOverride>
+    <w:lvlOverride w:ilvl="6">
+      <w:startOverride w:val="1"/>
+    </w:lvlOverride>
+    <w:lvlOverride w:ilvl="7">
+      <w:startOverride w:val="1"/>
+    </w:lvlOverride>
+    <w:lvlOverride w:ilvl="8">
+      <w:startOverride w:val="1"/>
+    </w:lvlOverride>
+  </w:num>
+  <w:num w:numId="92" w16cid:durableId="2084177984">
     <w:abstractNumId w:val="2"/>
     <w:lvlOverride w:ilvl="0">
       <w:startOverride w:val="1"/>
@@ -4634,9 +4722,9 @@
   <w:style w:type="paragraph" w:customStyle="1" w:styleId="FigureNote">
     <w:name w:val="FigureNote"/>
     <w:qFormat/>
-    <w:rsid w:val="00233E20"/>
+    <w:rsid w:val="005C526A"/>
     <w:pPr>
-      <w:spacing w:after="240" w:line="480" w:lineRule="auto"/>
+      <w:spacing w:after="240" w:line="360" w:lineRule="auto"/>
     </w:pPr>
     <w:rPr>
       <w:rFonts w:ascii="Times New Roman" w:hAnsi="Times New Roman" w:cs="Times New Roman"/>

</xml_diff>